<commit_message>
more alcantar bash work
</commit_message>
<xml_diff>
--- a/Alcantar Bash/hello.docx
+++ b/Alcantar Bash/hello.docx
@@ -23,7 +23,41 @@
           <w:sz w:val="96"/>
           <w:szCs w:val="96"/>
         </w:rPr>
-        <w:t>ALCANTARBASH</w:t>
+        <w:drawing>
+          <wp:inline distT="0" distB="0" distL="0" distR="0" wp14:anchorId="790F27AE" wp14:editId="4D97809E">
+            <wp:extent cx="5943600" cy="2012950"/>
+            <wp:effectExtent l="0" t="0" r="0" b="6350"/>
+            <wp:docPr id="93647630" name="Picture 1" descr="A close-up of a logo&#10;&#10;AI-generated content may be incorrect."/>
+            <wp:cNvGraphicFramePr>
+              <a:graphicFrameLocks xmlns:a="http://schemas.openxmlformats.org/drawingml/2006/main" noChangeAspect="1"/>
+            </wp:cNvGraphicFramePr>
+            <a:graphic xmlns:a="http://schemas.openxmlformats.org/drawingml/2006/main">
+              <a:graphicData uri="http://schemas.openxmlformats.org/drawingml/2006/picture">
+                <pic:pic xmlns:pic="http://schemas.openxmlformats.org/drawingml/2006/picture">
+                  <pic:nvPicPr>
+                    <pic:cNvPr id="93647630" name="Picture 1" descr="A close-up of a logo&#10;&#10;AI-generated content may be incorrect."/>
+                    <pic:cNvPicPr/>
+                  </pic:nvPicPr>
+                  <pic:blipFill>
+                    <a:blip r:embed="rId7"/>
+                    <a:stretch>
+                      <a:fillRect/>
+                    </a:stretch>
+                  </pic:blipFill>
+                  <pic:spPr>
+                    <a:xfrm>
+                      <a:off x="0" y="0"/>
+                      <a:ext cx="5943600" cy="2012950"/>
+                    </a:xfrm>
+                    <a:prstGeom prst="rect">
+                      <a:avLst/>
+                    </a:prstGeom>
+                  </pic:spPr>
+                </pic:pic>
+              </a:graphicData>
+            </a:graphic>
+          </wp:inline>
+        </w:drawing>
       </w:r>
     </w:p>
     <w:p>
@@ -39,7 +73,117 @@
           <w:sz w:val="96"/>
           <w:szCs w:val="96"/>
         </w:rPr>
-        <w:t>FALL 2025</w:t>
+        <w:t>FALL 202</w:t>
+      </w:r>
+      <w:r>
+        <w:rPr>
+          <w:sz w:val="96"/>
+          <w:szCs w:val="96"/>
+        </w:rPr>
+        <w:t>5</w:t>
+      </w:r>
+    </w:p>
+    <w:p>
+      <w:pPr>
+        <w:jc w:val="center"/>
+        <w:rPr>
+          <w:sz w:val="96"/>
+          <w:szCs w:val="96"/>
+        </w:rPr>
+      </w:pPr>
+    </w:p>
+    <w:p>
+      <w:pPr>
+        <w:jc w:val="center"/>
+        <w:rPr>
+          <w:sz w:val="96"/>
+          <w:szCs w:val="96"/>
+        </w:rPr>
+      </w:pPr>
+      <w:r>
+        <w:rPr>
+          <w:sz w:val="96"/>
+          <w:szCs w:val="96"/>
+        </w:rPr>
+        <w:t>Programming Section</w:t>
+      </w:r>
+    </w:p>
+    <w:p>
+      <w:pPr>
+        <w:jc w:val="center"/>
+        <w:rPr>
+          <w:sz w:val="96"/>
+          <w:szCs w:val="96"/>
+        </w:rPr>
+      </w:pPr>
+      <w:r>
+        <w:rPr>
+          <w:sz w:val="96"/>
+          <w:szCs w:val="96"/>
+        </w:rPr>
+        <w:t>PC</w:t>
+      </w:r>
+      <w:r>
+        <w:rPr>
+          <w:sz w:val="96"/>
+          <w:szCs w:val="96"/>
+          <w:vertAlign w:val="superscript"/>
+        </w:rPr>
+        <w:t>2</w:t>
+      </w:r>
+      <w:r>
+        <w:rPr>
+          <w:sz w:val="96"/>
+          <w:szCs w:val="96"/>
+        </w:rPr>
+        <w:t xml:space="preserve"> Compatible</w:t>
+      </w:r>
+    </w:p>
+    <w:p>
+      <w:pPr>
+        <w:jc w:val="center"/>
+        <w:rPr>
+          <w:sz w:val="48"/>
+          <w:szCs w:val="48"/>
+        </w:rPr>
+      </w:pPr>
+      <w:r>
+        <w:rPr>
+          <w:sz w:val="48"/>
+          <w:szCs w:val="48"/>
+        </w:rPr>
+        <w:t>Written By:</w:t>
+      </w:r>
+    </w:p>
+    <w:p>
+      <w:pPr>
+        <w:jc w:val="center"/>
+        <w:rPr>
+          <w:sz w:val="48"/>
+          <w:szCs w:val="48"/>
+        </w:rPr>
+      </w:pPr>
+      <w:r>
+        <w:rPr>
+          <w:sz w:val="48"/>
+          <w:szCs w:val="48"/>
+        </w:rPr>
+        <w:t>Sam Uong</w:t>
+      </w:r>
+    </w:p>
+    <w:p>
+      <w:pPr>
+        <w:rPr>
+          <w:sz w:val="36"/>
+          <w:szCs w:val="36"/>
+        </w:rPr>
+      </w:pPr>
+      <w:r>
+        <w:rPr>
+          <w:sz w:val="36"/>
+          <w:szCs w:val="36"/>
+        </w:rPr>
+        <w:br w:type="page"/>
       </w:r>
     </w:p>
     <w:p>
@@ -54,6 +198,7 @@
           <w:sz w:val="36"/>
           <w:szCs w:val="36"/>
         </w:rPr>
+        <w:lastRenderedPageBreak/>
         <w:t>General Notes:</w:t>
       </w:r>
     </w:p>
@@ -117,6 +262,9 @@
         <w:t>A penalty of 0.1 points will be assessed each time that an incorrect solution is submitted. This penalty will only be assessed if a solution is ultimately judged as correct.</w:t>
       </w:r>
     </w:p>
+    <w:p/>
+    <w:p/>
+    <w:p/>
     <w:p>
       <w:pPr>
         <w:rPr>
@@ -130,6 +278,510 @@
           <w:szCs w:val="36"/>
         </w:rPr>
         <w:t>Names of Problems:</w:t>
+      </w:r>
+    </w:p>
+    <w:tbl>
+      <w:tblPr>
+        <w:tblStyle w:val="TableGrid"/>
+        <w:tblW w:w="0" w:type="auto"/>
+        <w:tblInd w:w="360" w:type="dxa"/>
+        <w:tblLook w:val="04A0" w:firstRow="1" w:lastRow="0" w:firstColumn="1" w:lastColumn="0" w:noHBand="0" w:noVBand="1"/>
+      </w:tblPr>
+      <w:tblGrid>
+        <w:gridCol w:w="1165"/>
+        <w:gridCol w:w="2430"/>
+        <w:gridCol w:w="5395"/>
+      </w:tblGrid>
+      <w:tr>
+        <w:tc>
+          <w:tcPr>
+            <w:tcW w:w="1165" w:type="dxa"/>
+          </w:tcPr>
+          <w:p>
+            <w:r>
+              <w:t>Number</w:t>
+            </w:r>
+          </w:p>
+        </w:tc>
+        <w:tc>
+          <w:tcPr>
+            <w:tcW w:w="2430" w:type="dxa"/>
+          </w:tcPr>
+          <w:p>
+            <w:r>
+              <w:t>Canonical Name</w:t>
+            </w:r>
+          </w:p>
+        </w:tc>
+        <w:tc>
+          <w:tcPr>
+            <w:tcW w:w="5395" w:type="dxa"/>
+          </w:tcPr>
+          <w:p>
+            <w:r>
+              <w:t>Nickname</w:t>
+            </w:r>
+          </w:p>
+        </w:tc>
+      </w:tr>
+      <w:tr>
+        <w:tc>
+          <w:tcPr>
+            <w:tcW w:w="1165" w:type="dxa"/>
+          </w:tcPr>
+          <w:p>
+            <w:r>
+              <w:t>1</w:t>
+            </w:r>
+          </w:p>
+        </w:tc>
+        <w:tc>
+          <w:tcPr>
+            <w:tcW w:w="2430" w:type="dxa"/>
+          </w:tcPr>
+          <w:p>
+            <w:r>
+              <w:t>Alcantar</w:t>
+            </w:r>
+          </w:p>
+        </w:tc>
+        <w:tc>
+          <w:tcPr>
+            <w:tcW w:w="5395" w:type="dxa"/>
+          </w:tcPr>
+          <w:p>
+            <w:r>
+              <w:t>Alcan2e</w:t>
+            </w:r>
+          </w:p>
+        </w:tc>
+      </w:tr>
+      <w:tr>
+        <w:tc>
+          <w:tcPr>
+            <w:tcW w:w="1165" w:type="dxa"/>
+          </w:tcPr>
+          <w:p>
+            <w:r>
+              <w:t>2</w:t>
+            </w:r>
+          </w:p>
+        </w:tc>
+        <w:tc>
+          <w:tcPr>
+            <w:tcW w:w="2430" w:type="dxa"/>
+          </w:tcPr>
+          <w:p>
+            <w:r>
+              <w:t>Arula</w:t>
+            </w:r>
+          </w:p>
+        </w:tc>
+        <w:tc>
+          <w:tcPr>
+            <w:tcW w:w="5395" w:type="dxa"/>
+          </w:tcPr>
+          <w:p>
+            <w:r>
+              <w:t>Arugula</w:t>
+            </w:r>
+          </w:p>
+        </w:tc>
+      </w:tr>
+      <w:tr>
+        <w:tc>
+          <w:tcPr>
+            <w:tcW w:w="1165" w:type="dxa"/>
+          </w:tcPr>
+          <w:p>
+            <w:r>
+              <w:t>3</w:t>
+            </w:r>
+          </w:p>
+        </w:tc>
+        <w:tc>
+          <w:tcPr>
+            <w:tcW w:w="2430" w:type="dxa"/>
+          </w:tcPr>
+          <w:p>
+            <w:r>
+              <w:t>Chris</w:t>
+            </w:r>
+          </w:p>
+        </w:tc>
+        <w:tc>
+          <w:tcPr>
+            <w:tcW w:w="5395" w:type="dxa"/>
+          </w:tcPr>
+          <w:p>
+            <w:r>
+              <w:t xml:space="preserve">The </w:t>
+            </w:r>
+            <w:r>
+              <w:t>Goat Jr.</w:t>
+            </w:r>
+          </w:p>
+        </w:tc>
+      </w:tr>
+      <w:tr>
+        <w:tc>
+          <w:tcPr>
+            <w:tcW w:w="1165" w:type="dxa"/>
+          </w:tcPr>
+          <w:p>
+            <w:r>
+              <w:t>4</w:t>
+            </w:r>
+          </w:p>
+        </w:tc>
+        <w:tc>
+          <w:tcPr>
+            <w:tcW w:w="2430" w:type="dxa"/>
+          </w:tcPr>
+          <w:p>
+            <w:r>
+              <w:t>Conrad</w:t>
+            </w:r>
+          </w:p>
+        </w:tc>
+        <w:tc>
+          <w:tcPr>
+            <w:tcW w:w="5395" w:type="dxa"/>
+          </w:tcPr>
+          <w:p>
+            <w:pPr>
+              <w:rPr>
+                <w:vertAlign w:val="superscript"/>
+              </w:rPr>
+            </w:pPr>
+            <w:r>
+              <w:t xml:space="preserve">The </w:t>
+            </w:r>
+            <w:proofErr w:type="spellStart"/>
+            <w:r>
+              <w:t>Goat</w:t>
+            </w:r>
+            <w:r>
+              <w:rPr>
+                <w:vertAlign w:val="superscript"/>
+              </w:rPr>
+              <w:t>TM</w:t>
+            </w:r>
+            <w:proofErr w:type="spellEnd"/>
+          </w:p>
+        </w:tc>
+      </w:tr>
+      <w:tr>
+        <w:tc>
+          <w:tcPr>
+            <w:tcW w:w="1165" w:type="dxa"/>
+          </w:tcPr>
+          <w:p>
+            <w:r>
+              <w:t>5</w:t>
+            </w:r>
+          </w:p>
+        </w:tc>
+        <w:tc>
+          <w:tcPr>
+            <w:tcW w:w="2430" w:type="dxa"/>
+          </w:tcPr>
+          <w:p>
+            <w:r>
+              <w:t>David</w:t>
+            </w:r>
+          </w:p>
+        </w:tc>
+        <w:tc>
+          <w:tcPr>
+            <w:tcW w:w="5395" w:type="dxa"/>
+          </w:tcPr>
+          <w:p>
+            <w:proofErr w:type="spellStart"/>
+            <w:r>
+              <w:t>D</w:t>
+            </w:r>
+            <w:r>
+              <w:t>ä</w:t>
+            </w:r>
+            <w:r>
+              <w:t>v</w:t>
+            </w:r>
+            <w:r>
+              <w:t>ï</w:t>
+            </w:r>
+            <w:r>
+              <w:t>d</w:t>
+            </w:r>
+            <w:proofErr w:type="spellEnd"/>
+          </w:p>
+        </w:tc>
+      </w:tr>
+      <w:tr>
+        <w:tc>
+          <w:tcPr>
+            <w:tcW w:w="1165" w:type="dxa"/>
+          </w:tcPr>
+          <w:p>
+            <w:r>
+              <w:t>6</w:t>
+            </w:r>
+          </w:p>
+        </w:tc>
+        <w:tc>
+          <w:tcPr>
+            <w:tcW w:w="2430" w:type="dxa"/>
+          </w:tcPr>
+          <w:p>
+            <w:r>
+              <w:t>Declan</w:t>
+            </w:r>
+          </w:p>
+        </w:tc>
+        <w:tc>
+          <w:tcPr>
+            <w:tcW w:w="5395" w:type="dxa"/>
+          </w:tcPr>
+          <w:p>
+            <w:proofErr w:type="spellStart"/>
+            <w:r>
+              <w:t>CartBros</w:t>
+            </w:r>
+            <w:proofErr w:type="spellEnd"/>
+          </w:p>
+        </w:tc>
+      </w:tr>
+      <w:tr>
+        <w:tc>
+          <w:tcPr>
+            <w:tcW w:w="1165" w:type="dxa"/>
+          </w:tcPr>
+          <w:p>
+            <w:r>
+              <w:t>7</w:t>
+            </w:r>
+          </w:p>
+        </w:tc>
+        <w:tc>
+          <w:tcPr>
+            <w:tcW w:w="2430" w:type="dxa"/>
+          </w:tcPr>
+          <w:p>
+            <w:r>
+              <w:t>Divakar</w:t>
+            </w:r>
+          </w:p>
+        </w:tc>
+        <w:tc>
+          <w:tcPr>
+            <w:tcW w:w="5395" w:type="dxa"/>
+          </w:tcPr>
+          <w:p>
+            <w:r>
+              <w:t>Flying Car</w:t>
+            </w:r>
+          </w:p>
+        </w:tc>
+      </w:tr>
+      <w:tr>
+        <w:tc>
+          <w:tcPr>
+            <w:tcW w:w="1165" w:type="dxa"/>
+          </w:tcPr>
+          <w:p>
+            <w:r>
+              <w:t>8</w:t>
+            </w:r>
+          </w:p>
+        </w:tc>
+        <w:tc>
+          <w:tcPr>
+            <w:tcW w:w="2430" w:type="dxa"/>
+          </w:tcPr>
+          <w:p>
+            <w:r>
+              <w:t>Jared</w:t>
+            </w:r>
+          </w:p>
+        </w:tc>
+        <w:tc>
+          <w:tcPr>
+            <w:tcW w:w="5395" w:type="dxa"/>
+          </w:tcPr>
+          <w:p>
+            <w:r>
+              <w:t>J</w:t>
+            </w:r>
+            <w:r>
+              <w:t>awad</w:t>
+            </w:r>
+          </w:p>
+        </w:tc>
+      </w:tr>
+      <w:tr>
+        <w:tc>
+          <w:tcPr>
+            <w:tcW w:w="1165" w:type="dxa"/>
+          </w:tcPr>
+          <w:p>
+            <w:r>
+              <w:t>9</w:t>
+            </w:r>
+          </w:p>
+        </w:tc>
+        <w:tc>
+          <w:tcPr>
+            <w:tcW w:w="2430" w:type="dxa"/>
+          </w:tcPr>
+          <w:p>
+            <w:r>
+              <w:t>Jennifer</w:t>
+            </w:r>
+          </w:p>
+        </w:tc>
+        <w:tc>
+          <w:tcPr>
+            <w:tcW w:w="5395" w:type="dxa"/>
+          </w:tcPr>
+          <w:p>
+            <w:r>
+              <w:t>Petite</w:t>
+            </w:r>
+          </w:p>
+        </w:tc>
+      </w:tr>
+      <w:tr>
+        <w:tc>
+          <w:tcPr>
+            <w:tcW w:w="1165" w:type="dxa"/>
+          </w:tcPr>
+          <w:p>
+            <w:r>
+              <w:t>10</w:t>
+            </w:r>
+          </w:p>
+        </w:tc>
+        <w:tc>
+          <w:tcPr>
+            <w:tcW w:w="2430" w:type="dxa"/>
+          </w:tcPr>
+          <w:p>
+            <w:r>
+              <w:t>Kiet Ngo</w:t>
+            </w:r>
+          </w:p>
+        </w:tc>
+        <w:tc>
+          <w:tcPr>
+            <w:tcW w:w="5395" w:type="dxa"/>
+          </w:tcPr>
+          <w:p>
+            <w:pPr>
+              <w:rPr>
+                <w:vertAlign w:val="superscript"/>
+              </w:rPr>
+            </w:pPr>
+            <w:r>
+              <w:t>Brian</w:t>
+            </w:r>
+            <w:r>
+              <w:rPr>
+                <w:vertAlign w:val="superscript"/>
+              </w:rPr>
+              <w:t>2</w:t>
+            </w:r>
+          </w:p>
+        </w:tc>
+      </w:tr>
+      <w:tr>
+        <w:tc>
+          <w:tcPr>
+            <w:tcW w:w="1165" w:type="dxa"/>
+          </w:tcPr>
+          <w:p>
+            <w:r>
+              <w:t>11</w:t>
+            </w:r>
+          </w:p>
+        </w:tc>
+        <w:tc>
+          <w:tcPr>
+            <w:tcW w:w="2430" w:type="dxa"/>
+          </w:tcPr>
+          <w:p>
+            <w:r>
+              <w:t>Leo</w:t>
+            </w:r>
+          </w:p>
+        </w:tc>
+        <w:tc>
+          <w:tcPr>
+            <w:tcW w:w="5395" w:type="dxa"/>
+          </w:tcPr>
+          <w:p>
+            <w:pPr>
+              <w:rPr>
+                <w:vertAlign w:val="superscript"/>
+              </w:rPr>
+            </w:pPr>
+            <w:r>
+              <w:t xml:space="preserve">The </w:t>
+            </w:r>
+            <w:proofErr w:type="spellStart"/>
+            <w:r>
+              <w:t>Clapper</w:t>
+            </w:r>
+            <w:r>
+              <w:rPr>
+                <w:vertAlign w:val="superscript"/>
+              </w:rPr>
+              <w:t>TM</w:t>
+            </w:r>
+            <w:proofErr w:type="spellEnd"/>
+          </w:p>
+        </w:tc>
+      </w:tr>
+      <w:tr>
+        <w:tc>
+          <w:tcPr>
+            <w:tcW w:w="1165" w:type="dxa"/>
+          </w:tcPr>
+          <w:p>
+            <w:r>
+              <w:t>12</w:t>
+            </w:r>
+          </w:p>
+        </w:tc>
+        <w:tc>
+          <w:tcPr>
+            <w:tcW w:w="2430" w:type="dxa"/>
+          </w:tcPr>
+          <w:p>
+            <w:r>
+              <w:t>Sam</w:t>
+            </w:r>
+          </w:p>
+        </w:tc>
+        <w:tc>
+          <w:tcPr>
+            <w:tcW w:w="5395" w:type="dxa"/>
+          </w:tcPr>
+          <w:p>
+            <w:r>
+              <w:t>Regret</w:t>
+            </w:r>
+          </w:p>
+        </w:tc>
+      </w:tr>
+    </w:tbl>
+    <w:p>
+      <w:pPr>
+        <w:ind w:left="360"/>
+      </w:pPr>
+    </w:p>
+    <w:p>
+      <w:r>
+        <w:br w:type="page"/>
       </w:r>
     </w:p>
     <w:p>
@@ -137,23 +789,669 @@
         <w:pStyle w:val="ListParagraph"/>
         <w:numPr>
           <w:ilvl w:val="0"/>
-          <w:numId w:val="3"/>
+          <w:numId w:val="4"/>
         </w:numPr>
-      </w:pPr>
-      <w:r>
-        <w:t>Alcantar (AKA Alcan2e)</w:t>
-      </w:r>
+        <w:jc w:val="center"/>
+        <w:rPr>
+          <w:b/>
+          <w:bCs/>
+          <w:sz w:val="72"/>
+          <w:szCs w:val="72"/>
+        </w:rPr>
+      </w:pPr>
+      <w:r>
+        <w:rPr>
+          <w:b/>
+          <w:bCs/>
+          <w:sz w:val="72"/>
+          <w:szCs w:val="72"/>
+        </w:rPr>
+        <w:lastRenderedPageBreak/>
+        <w:t>Alcan</w:t>
+      </w:r>
+      <w:r>
+        <w:rPr>
+          <w:b/>
+          <w:bCs/>
+          <w:sz w:val="72"/>
+          <w:szCs w:val="72"/>
+        </w:rPr>
+        <w:t>tar/Alcan2e</w:t>
+      </w:r>
+    </w:p>
+    <w:p>
+      <w:pPr>
+        <w:ind w:left="360"/>
+        <w:jc w:val="center"/>
+        <w:rPr>
+          <w:b/>
+          <w:bCs/>
+        </w:rPr>
+      </w:pPr>
+      <w:r>
+        <w:rPr>
+          <w:b/>
+          <w:bCs/>
+        </w:rPr>
+        <w:t>“I didn’t clock in today” – Mr. Alcantar</w:t>
+      </w:r>
+    </w:p>
+    <w:p>
+      <w:pPr>
+        <w:rPr>
+          <w:b/>
+          <w:bCs/>
+          <w:sz w:val="30"/>
+          <w:szCs w:val="30"/>
+        </w:rPr>
+      </w:pPr>
+      <w:r>
+        <w:rPr>
+          <w:b/>
+          <w:bCs/>
+          <w:sz w:val="30"/>
+          <w:szCs w:val="30"/>
+        </w:rPr>
+        <w:t>Problem Statement:</w:t>
+      </w:r>
+    </w:p>
+    <w:p>
+      <w:r>
+        <w:t xml:space="preserve">Oh no! Mr. Alcantar didn’t clock in today and now he’s not going to get his pay! He doesn’t want to work for free, not like that communist crap. You don’t want him to crash out in third period AP Computer Science A, right? </w:t>
+      </w:r>
+      <w:proofErr w:type="gramStart"/>
+      <w:r>
+        <w:t>Help</w:t>
+      </w:r>
+      <w:proofErr w:type="gramEnd"/>
+      <w:r>
+        <w:t xml:space="preserve"> him apologize profusely to his boss.</w:t>
+      </w:r>
+    </w:p>
+    <w:p>
+      <w:pPr>
+        <w:rPr>
+          <w:b/>
+          <w:bCs/>
+          <w:sz w:val="30"/>
+          <w:szCs w:val="30"/>
+        </w:rPr>
+      </w:pPr>
+      <w:r>
+        <w:rPr>
+          <w:b/>
+          <w:bCs/>
+          <w:sz w:val="30"/>
+          <w:szCs w:val="30"/>
+        </w:rPr>
+        <w:t>Input:</w:t>
+      </w:r>
+      <w:r>
+        <w:rPr>
+          <w:b/>
+          <w:bCs/>
+          <w:sz w:val="30"/>
+          <w:szCs w:val="30"/>
+        </w:rPr>
+        <w:t xml:space="preserve"> </w:t>
+      </w:r>
+      <w:r>
+        <w:t>None.</w:t>
+      </w:r>
+    </w:p>
+    <w:p>
+      <w:r>
+        <w:rPr>
+          <w:b/>
+          <w:bCs/>
+          <w:sz w:val="30"/>
+          <w:szCs w:val="30"/>
+        </w:rPr>
+        <w:t>Output:</w:t>
+      </w:r>
+      <w:r>
+        <w:rPr>
+          <w:b/>
+          <w:bCs/>
+          <w:sz w:val="30"/>
+          <w:szCs w:val="30"/>
+        </w:rPr>
+        <w:t xml:space="preserve"> </w:t>
+      </w:r>
+      <w:r>
+        <w:t>An apology, personally written with love and compassion.</w:t>
+      </w:r>
+    </w:p>
+    <w:p>
+      <w:pPr>
+        <w:rPr>
+          <w:b/>
+          <w:bCs/>
+          <w:sz w:val="30"/>
+          <w:szCs w:val="30"/>
+        </w:rPr>
+      </w:pPr>
+      <w:r>
+        <w:rPr>
+          <w:b/>
+          <w:bCs/>
+          <w:sz w:val="30"/>
+          <w:szCs w:val="30"/>
+        </w:rPr>
+        <w:t>Sample Input:</w:t>
+      </w:r>
+    </w:p>
+    <w:p>
+      <w:r>
+        <w:t>None.</w:t>
+      </w:r>
+    </w:p>
+    <w:p>
+      <w:pPr>
+        <w:rPr>
+          <w:b/>
+          <w:bCs/>
+          <w:sz w:val="30"/>
+          <w:szCs w:val="30"/>
+        </w:rPr>
+      </w:pPr>
+      <w:r>
+        <w:rPr>
+          <w:b/>
+          <w:bCs/>
+          <w:sz w:val="30"/>
+          <w:szCs w:val="30"/>
+        </w:rPr>
+        <w:t>Sample Output:</w:t>
+      </w:r>
+    </w:p>
+    <w:p>
+      <w:r>
+        <w:t>Dear Big Boss Dog,</w:t>
+      </w:r>
+    </w:p>
+    <w:p>
+      <w:r>
+        <w:t xml:space="preserve">I’m so sorry for not locking in today. I really need the money for my Honda; the radio is broken, and it only plays the equivalent of a smoke detector going off. I almost got into an accident, but I drifted my way out of </w:t>
+      </w:r>
+      <w:r>
+        <w:t>it,</w:t>
+      </w:r>
+      <w:r>
+        <w:t xml:space="preserve"> and no one got hurt, so I think I should get a raise for that. </w:t>
+      </w:r>
+      <w:r>
+        <w:br/>
+        <w:t>I also need to buy milk for my Computer Science 3 students because they told me that it was a “business expense” that I could put on the school’s credit card</w:t>
+      </w:r>
+      <w:r>
+        <w:t>. Can we schedule a meeting about the milk in</w:t>
+      </w:r>
+      <w:r>
+        <w:t xml:space="preserve"> around </w:t>
+      </w:r>
+      <w:r>
+        <w:t>20 minutes? I need to drive to IHOP for my dinner.</w:t>
+      </w:r>
+      <w:r>
+        <w:t xml:space="preserve"> Also please give me money.</w:t>
+      </w:r>
+    </w:p>
+    <w:p>
+      <w:r>
+        <w:t>Sincerely,</w:t>
+      </w:r>
+    </w:p>
+    <w:p>
+      <w:r>
+        <w:t>Mr. Alcantar</w:t>
+      </w:r>
+    </w:p>
+    <w:p>
+      <w:pPr>
+        <w:pStyle w:val="ListParagraph"/>
+        <w:rPr>
+          <w:b/>
+          <w:bCs/>
+          <w:sz w:val="72"/>
+          <w:szCs w:val="72"/>
+        </w:rPr>
+      </w:pPr>
+    </w:p>
+    <w:p>
+      <w:pPr>
+        <w:rPr>
+          <w:b/>
+          <w:bCs/>
+          <w:sz w:val="72"/>
+          <w:szCs w:val="72"/>
+        </w:rPr>
+      </w:pPr>
     </w:p>
     <w:p>
       <w:pPr>
         <w:pStyle w:val="ListParagraph"/>
         <w:numPr>
           <w:ilvl w:val="0"/>
-          <w:numId w:val="3"/>
+          <w:numId w:val="4"/>
         </w:numPr>
-      </w:pPr>
-      <w:r>
-        <w:t>Arula (AKA Arugula)</w:t>
+        <w:jc w:val="center"/>
+        <w:rPr>
+          <w:b/>
+          <w:bCs/>
+          <w:sz w:val="72"/>
+          <w:szCs w:val="72"/>
+        </w:rPr>
+      </w:pPr>
+      <w:r>
+        <w:rPr>
+          <w:b/>
+          <w:bCs/>
+          <w:sz w:val="72"/>
+          <w:szCs w:val="72"/>
+        </w:rPr>
+        <w:lastRenderedPageBreak/>
+        <w:t>A</w:t>
+      </w:r>
+      <w:r>
+        <w:rPr>
+          <w:b/>
+          <w:bCs/>
+          <w:sz w:val="72"/>
+          <w:szCs w:val="72"/>
+        </w:rPr>
+        <w:t>rula/Arugula</w:t>
+      </w:r>
+    </w:p>
+    <w:p>
+      <w:pPr>
+        <w:ind w:left="360"/>
+        <w:jc w:val="center"/>
+        <w:rPr>
+          <w:b/>
+          <w:bCs/>
+        </w:rPr>
+      </w:pPr>
+      <w:r>
+        <w:rPr>
+          <w:b/>
+          <w:bCs/>
+        </w:rPr>
+        <w:t xml:space="preserve">“Why is there Purush </w:t>
+      </w:r>
+      <w:proofErr w:type="spellStart"/>
+      <w:r>
+        <w:rPr>
+          <w:b/>
+          <w:bCs/>
+        </w:rPr>
+        <w:t>mary</w:t>
+      </w:r>
+      <w:proofErr w:type="spellEnd"/>
+      <w:r>
+        <w:rPr>
+          <w:b/>
+          <w:bCs/>
+        </w:rPr>
+        <w:t>” – Divakar Shenoy</w:t>
+      </w:r>
+    </w:p>
+    <w:p>
+      <w:pPr>
+        <w:rPr>
+          <w:b/>
+          <w:bCs/>
+          <w:sz w:val="30"/>
+          <w:szCs w:val="30"/>
+        </w:rPr>
+      </w:pPr>
+      <w:r>
+        <w:rPr>
+          <w:b/>
+          <w:bCs/>
+          <w:sz w:val="30"/>
+          <w:szCs w:val="30"/>
+        </w:rPr>
+        <w:t>Problem Statement:</w:t>
+      </w:r>
+    </w:p>
+    <w:p>
+      <w:r>
+        <w:t xml:space="preserve">Mr. Arugula needs your help to make grades better again. He needs your help to write a program that automatically </w:t>
+      </w:r>
+      <w:r>
+        <w:t>formats his grades into one nice screen for his parents to see his shining academic performance.</w:t>
+      </w:r>
+      <w:r>
+        <w:t xml:space="preserve"> Don’t make it too fancy though; he wants his parents to think that he wrote it.</w:t>
+      </w:r>
+    </w:p>
+    <w:p>
+      <w:r>
+        <w:rPr>
+          <w:b/>
+          <w:bCs/>
+          <w:sz w:val="30"/>
+          <w:szCs w:val="30"/>
+        </w:rPr>
+        <w:t>Input:</w:t>
+      </w:r>
+      <w:r>
+        <w:rPr>
+          <w:b/>
+          <w:bCs/>
+          <w:sz w:val="30"/>
+          <w:szCs w:val="30"/>
+        </w:rPr>
+        <w:t xml:space="preserve"> </w:t>
+      </w:r>
+      <w:r>
+        <w:t xml:space="preserve">The first line will give the number of </w:t>
+      </w:r>
+      <w:r>
+        <w:t>classes</w:t>
+      </w:r>
+      <w:r>
+        <w:t>, N (0</w:t>
+      </w:r>
+      <w:r>
+        <w:t xml:space="preserve"> </w:t>
+      </w:r>
+      <w:r>
+        <w:t>≤</w:t>
+      </w:r>
+      <w:r>
+        <w:t xml:space="preserve"> N </w:t>
+      </w:r>
+      <w:r>
+        <w:t>≤</w:t>
+      </w:r>
+      <w:r>
+        <w:t xml:space="preserve"> 10</w:t>
+      </w:r>
+      <w:r>
+        <w:rPr>
+          <w:vertAlign w:val="superscript"/>
+        </w:rPr>
+        <w:t>4</w:t>
+      </w:r>
+      <w:r>
+        <w:t>). For the next N lines, there will be three values in the following order: a String that</w:t>
+      </w:r>
+      <w:r>
+        <w:t xml:space="preserve"> is 5 characters long that</w:t>
+      </w:r>
+      <w:r>
+        <w:t xml:space="preserve"> denotes the Class (C), another String </w:t>
+      </w:r>
+      <w:r>
+        <w:t xml:space="preserve">that is less than 10 characters long </w:t>
+      </w:r>
+      <w:r>
+        <w:t>that denotes the Teacher</w:t>
+      </w:r>
+      <w:r>
+        <w:t xml:space="preserve"> (T)</w:t>
+      </w:r>
+      <w:r>
+        <w:t>, and a float that denotes the grade the student has (G</w:t>
+      </w:r>
+      <w:r>
+        <w:t xml:space="preserve">; 0 </w:t>
+      </w:r>
+      <w:r>
+        <w:t>≤</w:t>
+      </w:r>
+      <w:r>
+        <w:t xml:space="preserve"> G </w:t>
+      </w:r>
+      <w:r>
+        <w:t>≤</w:t>
+      </w:r>
+      <w:r>
+        <w:t xml:space="preserve"> 100</w:t>
+      </w:r>
+      <w:r>
+        <w:t>).</w:t>
+      </w:r>
+    </w:p>
+    <w:p>
+      <w:r>
+        <w:rPr>
+          <w:b/>
+          <w:bCs/>
+          <w:sz w:val="30"/>
+          <w:szCs w:val="30"/>
+        </w:rPr>
+        <w:t>Output:</w:t>
+      </w:r>
+      <w:r>
+        <w:rPr>
+          <w:b/>
+          <w:bCs/>
+          <w:sz w:val="30"/>
+          <w:szCs w:val="30"/>
+        </w:rPr>
+        <w:t xml:space="preserve"> </w:t>
+      </w:r>
+      <w:r>
+        <w:t>Each row will have a class (in uppercase), teacher (</w:t>
+      </w:r>
+      <w:r>
+        <w:t>capitalized</w:t>
+      </w:r>
+      <w:r>
+        <w:t>), and the grade (rounded).</w:t>
+      </w:r>
+      <w:r>
+        <w:t xml:space="preserve"> Do not worry about column alignment, just ensure that there are eight spaces in between the variables.</w:t>
+      </w:r>
+    </w:p>
+    <w:p>
+      <w:pPr>
+        <w:rPr>
+          <w:b/>
+          <w:bCs/>
+          <w:sz w:val="30"/>
+          <w:szCs w:val="30"/>
+        </w:rPr>
+      </w:pPr>
+      <w:r>
+        <w:rPr>
+          <w:b/>
+          <w:bCs/>
+          <w:sz w:val="30"/>
+          <w:szCs w:val="30"/>
+        </w:rPr>
+        <w:t>Sample Input:</w:t>
+      </w:r>
+    </w:p>
+    <w:p>
+      <w:r>
+        <w:t>4</w:t>
+      </w:r>
+      <w:r>
+        <w:br/>
+      </w:r>
+      <w:proofErr w:type="spellStart"/>
+      <w:r>
+        <w:t>apush</w:t>
+      </w:r>
+      <w:proofErr w:type="spellEnd"/>
+      <w:r>
+        <w:t xml:space="preserve"> </w:t>
+      </w:r>
+      <w:proofErr w:type="spellStart"/>
+      <w:r>
+        <w:t>gallos</w:t>
+      </w:r>
+      <w:proofErr w:type="spellEnd"/>
+      <w:r>
+        <w:t xml:space="preserve"> 98.4</w:t>
+      </w:r>
+    </w:p>
+    <w:p>
+      <w:r>
+        <w:t>Fi</w:t>
+      </w:r>
+      <w:r>
+        <w:t>sh2</w:t>
+      </w:r>
+      <w:r>
+        <w:t xml:space="preserve"> </w:t>
+      </w:r>
+      <w:proofErr w:type="spellStart"/>
+      <w:r>
+        <w:t>bayaborda</w:t>
+      </w:r>
+      <w:proofErr w:type="spellEnd"/>
+      <w:r>
+        <w:t xml:space="preserve"> 100.0</w:t>
+      </w:r>
+    </w:p>
+    <w:p>
+      <w:r>
+        <w:t>LUNCH Boyd 0.1</w:t>
+      </w:r>
+    </w:p>
+    <w:p>
+      <w:r>
+        <w:t>C</w:t>
+      </w:r>
+      <w:r>
+        <w:t>hem2</w:t>
+      </w:r>
+      <w:r>
+        <w:t xml:space="preserve"> K</w:t>
+      </w:r>
+      <w:r>
+        <w:t>IM</w:t>
+      </w:r>
+      <w:r>
+        <w:t xml:space="preserve"> 89.9</w:t>
+      </w:r>
+    </w:p>
+    <w:p>
+      <w:pPr>
+        <w:rPr>
+          <w:b/>
+          <w:bCs/>
+        </w:rPr>
+      </w:pPr>
+      <w:r>
+        <w:rPr>
+          <w:b/>
+          <w:bCs/>
+          <w:sz w:val="30"/>
+          <w:szCs w:val="30"/>
+        </w:rPr>
+        <w:t>Sample Output:</w:t>
+      </w:r>
+      <w:r>
+        <w:rPr>
+          <w:b/>
+          <w:bCs/>
+        </w:rPr>
+        <w:br/>
+      </w:r>
+      <w:r>
+        <w:t>APUSH</w:t>
+      </w:r>
+      <w:r>
+        <w:t xml:space="preserve">        </w:t>
+      </w:r>
+      <w:r>
+        <w:t>Gallos</w:t>
+      </w:r>
+      <w:r>
+        <w:t xml:space="preserve">        </w:t>
+      </w:r>
+      <w:r>
+        <w:t>98</w:t>
+      </w:r>
+      <w:r>
+        <w:rPr>
+          <w:b/>
+          <w:bCs/>
+        </w:rPr>
+        <w:br/>
+      </w:r>
+      <w:r>
+        <w:t>FISH2</w:t>
+      </w:r>
+      <w:r>
+        <w:t xml:space="preserve">        </w:t>
+      </w:r>
+      <w:proofErr w:type="spellStart"/>
+      <w:r>
+        <w:t>Bayaborda</w:t>
+      </w:r>
+      <w:proofErr w:type="spellEnd"/>
+      <w:r>
+        <w:t xml:space="preserve">        </w:t>
+      </w:r>
+      <w:r>
+        <w:t>10</w:t>
+      </w:r>
+      <w:r>
+        <w:t>0</w:t>
+      </w:r>
+      <w:r>
+        <w:rPr>
+          <w:b/>
+          <w:bCs/>
+        </w:rPr>
+        <w:br/>
+      </w:r>
+      <w:r>
+        <w:t>LUNCH</w:t>
+      </w:r>
+      <w:r>
+        <w:t xml:space="preserve">        </w:t>
+      </w:r>
+      <w:r>
+        <w:t>Boyd</w:t>
+      </w:r>
+      <w:r>
+        <w:t xml:space="preserve">        </w:t>
+      </w:r>
+      <w:r>
+        <w:t>0</w:t>
+      </w:r>
+      <w:r>
+        <w:rPr>
+          <w:b/>
+          <w:bCs/>
+        </w:rPr>
+        <w:br/>
+      </w:r>
+      <w:r>
+        <w:t>CHEM2</w:t>
+      </w:r>
+      <w:r>
+        <w:t xml:space="preserve">        </w:t>
+      </w:r>
+      <w:r>
+        <w:t>Kim</w:t>
+      </w:r>
+      <w:r>
+        <w:t xml:space="preserve">        </w:t>
+      </w:r>
+      <w:r>
+        <w:t>90</w:t>
+      </w:r>
+    </w:p>
+    <w:p>
+      <w:pPr>
+        <w:rPr>
+          <w:b/>
+          <w:bCs/>
+          <w:sz w:val="72"/>
+          <w:szCs w:val="72"/>
+        </w:rPr>
+      </w:pPr>
+      <w:r>
+        <w:t xml:space="preserve">        </w:t>
       </w:r>
     </w:p>
     <w:p>
@@ -161,158 +1459,2568 @@
         <w:pStyle w:val="ListParagraph"/>
         <w:numPr>
           <w:ilvl w:val="0"/>
-          <w:numId w:val="3"/>
+          <w:numId w:val="4"/>
         </w:numPr>
-      </w:pPr>
-      <w:r>
-        <w:t>Chris (AKA Goat Jr.)</w:t>
-      </w:r>
+        <w:jc w:val="center"/>
+        <w:rPr>
+          <w:b/>
+          <w:bCs/>
+          <w:sz w:val="72"/>
+          <w:szCs w:val="72"/>
+        </w:rPr>
+      </w:pPr>
+      <w:r>
+        <w:rPr>
+          <w:b/>
+          <w:bCs/>
+          <w:sz w:val="72"/>
+          <w:szCs w:val="72"/>
+        </w:rPr>
+        <w:lastRenderedPageBreak/>
+        <w:t>Chris/The Goat Jr.</w:t>
+      </w:r>
+    </w:p>
+    <w:p>
+      <w:pPr>
+        <w:ind w:left="360"/>
+        <w:jc w:val="center"/>
+        <w:rPr>
+          <w:b/>
+          <w:bCs/>
+        </w:rPr>
+      </w:pPr>
+      <w:r>
+        <w:rPr>
+          <w:b/>
+          <w:bCs/>
+        </w:rPr>
+        <w:t xml:space="preserve">“So real and true bro </w:t>
+      </w:r>
+      <w:proofErr w:type="spellStart"/>
+      <w:r>
+        <w:rPr>
+          <w:b/>
+          <w:bCs/>
+        </w:rPr>
+        <w:t>bro</w:t>
+      </w:r>
+      <w:proofErr w:type="spellEnd"/>
+      <w:r>
+        <w:rPr>
+          <w:b/>
+          <w:bCs/>
+        </w:rPr>
+        <w:t>” – Purush Ramesh</w:t>
+      </w:r>
+    </w:p>
+    <w:p>
+      <w:pPr>
+        <w:rPr>
+          <w:b/>
+          <w:bCs/>
+          <w:sz w:val="30"/>
+          <w:szCs w:val="30"/>
+        </w:rPr>
+      </w:pPr>
+      <w:r>
+        <w:rPr>
+          <w:b/>
+          <w:bCs/>
+          <w:sz w:val="30"/>
+          <w:szCs w:val="30"/>
+        </w:rPr>
+        <w:t>Problem Statement:</w:t>
+      </w:r>
+    </w:p>
+    <w:p>
+      <w:r>
+        <w:t xml:space="preserve">Chris is helping Divakar cook in AP Calculus BC. Today’s lesson is a classic stumbling block for many BC students: addition and subtraction. Help him create a calculator that quickly adds up a random number of numbers, so Divakar can finally get his first 100 of the 9 weeks... </w:t>
+      </w:r>
+    </w:p>
+    <w:p>
+      <w:pPr>
+        <w:rPr>
+          <w:b/>
+          <w:bCs/>
+          <w:sz w:val="30"/>
+          <w:szCs w:val="30"/>
+        </w:rPr>
+      </w:pPr>
+      <w:r>
+        <w:rPr>
+          <w:b/>
+          <w:bCs/>
+          <w:sz w:val="30"/>
+          <w:szCs w:val="30"/>
+        </w:rPr>
+        <w:t>Input:</w:t>
+      </w:r>
+      <w:r>
+        <w:rPr>
+          <w:b/>
+          <w:bCs/>
+          <w:sz w:val="30"/>
+          <w:szCs w:val="30"/>
+        </w:rPr>
+        <w:t xml:space="preserve"> </w:t>
+      </w:r>
+      <w:r>
+        <w:t>The first line will give the number of test cases, N (0</w:t>
+      </w:r>
+      <w:r>
+        <w:t xml:space="preserve"> ≤</w:t>
+      </w:r>
+      <w:r>
+        <w:t xml:space="preserve"> N </w:t>
+      </w:r>
+      <w:r>
+        <w:t>≤</w:t>
+      </w:r>
+      <w:r>
+        <w:t xml:space="preserve"> 10</w:t>
+      </w:r>
+      <w:r>
+        <w:rPr>
+          <w:vertAlign w:val="superscript"/>
+        </w:rPr>
+        <w:t>4</w:t>
+      </w:r>
+      <w:r>
+        <w:t xml:space="preserve">). For the next N lines, there will be </w:t>
+      </w:r>
+      <w:r>
+        <w:t>two to five numbers, with + or – signs in between them.</w:t>
+      </w:r>
+    </w:p>
+    <w:p>
+      <w:pPr>
+        <w:rPr>
+          <w:b/>
+          <w:bCs/>
+          <w:sz w:val="30"/>
+          <w:szCs w:val="30"/>
+        </w:rPr>
+      </w:pPr>
+      <w:r>
+        <w:rPr>
+          <w:b/>
+          <w:bCs/>
+          <w:sz w:val="30"/>
+          <w:szCs w:val="30"/>
+        </w:rPr>
+        <w:t>Output:</w:t>
+      </w:r>
+      <w:r>
+        <w:rPr>
+          <w:b/>
+          <w:bCs/>
+          <w:sz w:val="30"/>
+          <w:szCs w:val="30"/>
+        </w:rPr>
+        <w:t xml:space="preserve"> </w:t>
+      </w:r>
+    </w:p>
+    <w:p>
+      <w:pPr>
+        <w:rPr>
+          <w:b/>
+          <w:bCs/>
+          <w:sz w:val="30"/>
+          <w:szCs w:val="30"/>
+        </w:rPr>
+      </w:pPr>
+    </w:p>
+    <w:p>
+      <w:pPr>
+        <w:rPr>
+          <w:b/>
+          <w:bCs/>
+          <w:sz w:val="30"/>
+          <w:szCs w:val="30"/>
+        </w:rPr>
+      </w:pPr>
+      <w:r>
+        <w:rPr>
+          <w:b/>
+          <w:bCs/>
+          <w:sz w:val="30"/>
+          <w:szCs w:val="30"/>
+        </w:rPr>
+        <w:t>Sample Input:</w:t>
+      </w:r>
+    </w:p>
+    <w:p>
+      <w:pPr>
+        <w:rPr>
+          <w:b/>
+          <w:bCs/>
+          <w:sz w:val="30"/>
+          <w:szCs w:val="30"/>
+        </w:rPr>
+      </w:pPr>
+    </w:p>
+    <w:p>
+      <w:pPr>
+        <w:rPr>
+          <w:b/>
+          <w:bCs/>
+          <w:sz w:val="30"/>
+          <w:szCs w:val="30"/>
+        </w:rPr>
+      </w:pPr>
+      <w:r>
+        <w:rPr>
+          <w:b/>
+          <w:bCs/>
+          <w:sz w:val="30"/>
+          <w:szCs w:val="30"/>
+        </w:rPr>
+        <w:t>Sample Output:</w:t>
+      </w:r>
+    </w:p>
+    <w:p>
+      <w:pPr>
+        <w:pStyle w:val="ListParagraph"/>
+        <w:rPr>
+          <w:b/>
+          <w:bCs/>
+          <w:sz w:val="72"/>
+          <w:szCs w:val="72"/>
+        </w:rPr>
+      </w:pPr>
+    </w:p>
+    <w:p>
+      <w:pPr>
+        <w:pStyle w:val="ListParagraph"/>
+        <w:rPr>
+          <w:b/>
+          <w:bCs/>
+          <w:sz w:val="72"/>
+          <w:szCs w:val="72"/>
+        </w:rPr>
+      </w:pPr>
+    </w:p>
+    <w:p>
+      <w:pPr>
+        <w:pStyle w:val="ListParagraph"/>
+        <w:rPr>
+          <w:b/>
+          <w:bCs/>
+          <w:sz w:val="72"/>
+          <w:szCs w:val="72"/>
+        </w:rPr>
+      </w:pPr>
+    </w:p>
+    <w:p>
+      <w:pPr>
+        <w:pStyle w:val="ListParagraph"/>
+        <w:rPr>
+          <w:b/>
+          <w:bCs/>
+          <w:sz w:val="72"/>
+          <w:szCs w:val="72"/>
+        </w:rPr>
+      </w:pPr>
+    </w:p>
+    <w:p>
+      <w:pPr>
+        <w:rPr>
+          <w:b/>
+          <w:bCs/>
+          <w:sz w:val="72"/>
+          <w:szCs w:val="72"/>
+        </w:rPr>
+      </w:pPr>
     </w:p>
     <w:p>
       <w:pPr>
         <w:pStyle w:val="ListParagraph"/>
         <w:numPr>
           <w:ilvl w:val="0"/>
-          <w:numId w:val="3"/>
+          <w:numId w:val="4"/>
         </w:numPr>
-      </w:pPr>
-      <w:r>
-        <w:t>Conrad (AKA Goat)</w:t>
-      </w:r>
+        <w:jc w:val="center"/>
+        <w:rPr>
+          <w:b/>
+          <w:bCs/>
+          <w:sz w:val="72"/>
+          <w:szCs w:val="72"/>
+        </w:rPr>
+      </w:pPr>
+      <w:r>
+        <w:rPr>
+          <w:b/>
+          <w:bCs/>
+          <w:sz w:val="72"/>
+          <w:szCs w:val="72"/>
+        </w:rPr>
+        <w:lastRenderedPageBreak/>
+        <w:t xml:space="preserve">Conrad/The </w:t>
+      </w:r>
+      <w:proofErr w:type="spellStart"/>
+      <w:r>
+        <w:rPr>
+          <w:b/>
+          <w:bCs/>
+          <w:sz w:val="72"/>
+          <w:szCs w:val="72"/>
+        </w:rPr>
+        <w:t>Goat</w:t>
+      </w:r>
+      <w:r>
+        <w:rPr>
+          <w:b/>
+          <w:bCs/>
+          <w:sz w:val="72"/>
+          <w:szCs w:val="72"/>
+          <w:vertAlign w:val="superscript"/>
+        </w:rPr>
+        <w:t>TM</w:t>
+      </w:r>
+      <w:proofErr w:type="spellEnd"/>
+    </w:p>
+    <w:p>
+      <w:pPr>
+        <w:jc w:val="center"/>
+        <w:rPr>
+          <w:b/>
+          <w:bCs/>
+        </w:rPr>
+      </w:pPr>
+      <w:r>
+        <w:rPr>
+          <w:b/>
+          <w:bCs/>
+        </w:rPr>
+        <w:t>“I knew it was my beautiful boy Buchanan</w:t>
+      </w:r>
+      <w:r>
+        <w:rPr>
+          <w:rFonts w:ascii="Segoe UI Emoji" w:hAnsi="Segoe UI Emoji" w:cs="Segoe UI Emoji"/>
+          <w:b/>
+          <w:bCs/>
+        </w:rPr>
+        <w:t>😍</w:t>
+      </w:r>
+      <w:r>
+        <w:rPr>
+          <w:b/>
+          <w:bCs/>
+        </w:rPr>
+        <w:t>” – Vuk Arula</w:t>
+      </w:r>
+    </w:p>
+    <w:p>
+      <w:pPr>
+        <w:rPr>
+          <w:b/>
+          <w:bCs/>
+          <w:sz w:val="30"/>
+          <w:szCs w:val="30"/>
+        </w:rPr>
+      </w:pPr>
+      <w:r>
+        <w:rPr>
+          <w:b/>
+          <w:bCs/>
+          <w:sz w:val="30"/>
+          <w:szCs w:val="30"/>
+        </w:rPr>
+        <w:t>Problem Statement:</w:t>
+      </w:r>
+    </w:p>
+    <w:p>
+      <w:pPr>
+        <w:rPr>
+          <w:b/>
+          <w:bCs/>
+          <w:sz w:val="30"/>
+          <w:szCs w:val="30"/>
+        </w:rPr>
+      </w:pPr>
+    </w:p>
+    <w:p>
+      <w:pPr>
+        <w:rPr>
+          <w:b/>
+          <w:bCs/>
+          <w:sz w:val="30"/>
+          <w:szCs w:val="30"/>
+        </w:rPr>
+      </w:pPr>
+      <w:r>
+        <w:rPr>
+          <w:b/>
+          <w:bCs/>
+          <w:sz w:val="30"/>
+          <w:szCs w:val="30"/>
+        </w:rPr>
+        <w:t>Input:</w:t>
+      </w:r>
+    </w:p>
+    <w:p/>
+    <w:p>
+      <w:pPr>
+        <w:rPr>
+          <w:b/>
+          <w:bCs/>
+          <w:sz w:val="30"/>
+          <w:szCs w:val="30"/>
+        </w:rPr>
+      </w:pPr>
+      <w:r>
+        <w:rPr>
+          <w:b/>
+          <w:bCs/>
+          <w:sz w:val="30"/>
+          <w:szCs w:val="30"/>
+        </w:rPr>
+        <w:t>Output:</w:t>
+      </w:r>
+    </w:p>
+    <w:p>
+      <w:pPr>
+        <w:rPr>
+          <w:b/>
+          <w:bCs/>
+          <w:sz w:val="30"/>
+          <w:szCs w:val="30"/>
+        </w:rPr>
+      </w:pPr>
+    </w:p>
+    <w:p>
+      <w:pPr>
+        <w:rPr>
+          <w:b/>
+          <w:bCs/>
+          <w:sz w:val="30"/>
+          <w:szCs w:val="30"/>
+        </w:rPr>
+      </w:pPr>
+      <w:r>
+        <w:rPr>
+          <w:b/>
+          <w:bCs/>
+          <w:sz w:val="30"/>
+          <w:szCs w:val="30"/>
+        </w:rPr>
+        <w:t>Sample Input:</w:t>
+      </w:r>
+    </w:p>
+    <w:p>
+      <w:pPr>
+        <w:rPr>
+          <w:b/>
+          <w:bCs/>
+          <w:sz w:val="30"/>
+          <w:szCs w:val="30"/>
+        </w:rPr>
+      </w:pPr>
+    </w:p>
+    <w:p>
+      <w:pPr>
+        <w:rPr>
+          <w:b/>
+          <w:bCs/>
+          <w:sz w:val="30"/>
+          <w:szCs w:val="30"/>
+        </w:rPr>
+      </w:pPr>
+      <w:r>
+        <w:rPr>
+          <w:b/>
+          <w:bCs/>
+          <w:sz w:val="30"/>
+          <w:szCs w:val="30"/>
+        </w:rPr>
+        <w:t>Sample Output:</w:t>
+      </w:r>
+    </w:p>
+    <w:p>
+      <w:pPr>
+        <w:ind w:left="360"/>
+        <w:rPr>
+          <w:b/>
+          <w:bCs/>
+          <w:sz w:val="72"/>
+          <w:szCs w:val="72"/>
+        </w:rPr>
+      </w:pPr>
+    </w:p>
+    <w:p>
+      <w:pPr>
+        <w:pStyle w:val="ListParagraph"/>
+        <w:rPr>
+          <w:b/>
+          <w:bCs/>
+          <w:sz w:val="72"/>
+          <w:szCs w:val="72"/>
+        </w:rPr>
+      </w:pPr>
+    </w:p>
+    <w:p>
+      <w:pPr>
+        <w:pStyle w:val="ListParagraph"/>
+        <w:rPr>
+          <w:b/>
+          <w:bCs/>
+          <w:sz w:val="72"/>
+          <w:szCs w:val="72"/>
+        </w:rPr>
+      </w:pPr>
+    </w:p>
+    <w:p>
+      <w:pPr>
+        <w:pStyle w:val="ListParagraph"/>
+        <w:rPr>
+          <w:b/>
+          <w:bCs/>
+          <w:sz w:val="72"/>
+          <w:szCs w:val="72"/>
+        </w:rPr>
+      </w:pPr>
+    </w:p>
+    <w:p>
+      <w:pPr>
+        <w:rPr>
+          <w:b/>
+          <w:bCs/>
+          <w:sz w:val="72"/>
+          <w:szCs w:val="72"/>
+        </w:rPr>
+      </w:pPr>
     </w:p>
     <w:p>
       <w:pPr>
         <w:pStyle w:val="ListParagraph"/>
         <w:numPr>
           <w:ilvl w:val="0"/>
-          <w:numId w:val="3"/>
+          <w:numId w:val="4"/>
         </w:numPr>
-      </w:pPr>
-      <w:r>
-        <w:t>David (AKA D</w:t>
-      </w:r>
-      <w:r>
-        <w:t>ä</w:t>
-      </w:r>
-      <w:r>
-        <w:t>v</w:t>
-      </w:r>
-      <w:r>
-        <w:t>ï</w:t>
-      </w:r>
-      <w:r>
-        <w:t>d)</w:t>
-      </w:r>
+        <w:jc w:val="center"/>
+        <w:rPr>
+          <w:b/>
+          <w:bCs/>
+          <w:sz w:val="72"/>
+          <w:szCs w:val="72"/>
+        </w:rPr>
+      </w:pPr>
+      <w:r>
+        <w:rPr>
+          <w:b/>
+          <w:bCs/>
+          <w:sz w:val="72"/>
+          <w:szCs w:val="72"/>
+        </w:rPr>
+        <w:lastRenderedPageBreak/>
+        <w:t>David/</w:t>
+      </w:r>
+      <w:proofErr w:type="spellStart"/>
+      <w:r>
+        <w:rPr>
+          <w:b/>
+          <w:bCs/>
+          <w:sz w:val="72"/>
+          <w:szCs w:val="72"/>
+        </w:rPr>
+        <w:t>Dävïd</w:t>
+      </w:r>
+      <w:proofErr w:type="spellEnd"/>
+    </w:p>
+    <w:p>
+      <w:pPr>
+        <w:ind w:left="360"/>
+        <w:jc w:val="center"/>
+        <w:rPr>
+          <w:b/>
+          <w:bCs/>
+        </w:rPr>
+      </w:pPr>
+      <w:r>
+        <w:rPr>
+          <w:b/>
+          <w:bCs/>
+        </w:rPr>
+        <w:t>“Bro you actually so petite” – Jennifer Yu</w:t>
+      </w:r>
+    </w:p>
+    <w:p>
+      <w:pPr>
+        <w:rPr>
+          <w:b/>
+          <w:bCs/>
+          <w:sz w:val="30"/>
+          <w:szCs w:val="30"/>
+        </w:rPr>
+      </w:pPr>
+      <w:r>
+        <w:rPr>
+          <w:b/>
+          <w:bCs/>
+          <w:sz w:val="30"/>
+          <w:szCs w:val="30"/>
+        </w:rPr>
+        <w:t>Problem Statement:</w:t>
+      </w:r>
+    </w:p>
+    <w:p>
+      <w:pPr>
+        <w:rPr>
+          <w:b/>
+          <w:bCs/>
+          <w:sz w:val="30"/>
+          <w:szCs w:val="30"/>
+        </w:rPr>
+      </w:pPr>
+    </w:p>
+    <w:p>
+      <w:pPr>
+        <w:rPr>
+          <w:b/>
+          <w:bCs/>
+          <w:sz w:val="30"/>
+          <w:szCs w:val="30"/>
+        </w:rPr>
+      </w:pPr>
+      <w:r>
+        <w:rPr>
+          <w:b/>
+          <w:bCs/>
+          <w:sz w:val="30"/>
+          <w:szCs w:val="30"/>
+        </w:rPr>
+        <w:t>Input:</w:t>
+      </w:r>
+    </w:p>
+    <w:p>
+      <w:pPr>
+        <w:rPr>
+          <w:b/>
+          <w:bCs/>
+          <w:sz w:val="30"/>
+          <w:szCs w:val="30"/>
+        </w:rPr>
+      </w:pPr>
+    </w:p>
+    <w:p>
+      <w:pPr>
+        <w:rPr>
+          <w:b/>
+          <w:bCs/>
+          <w:sz w:val="30"/>
+          <w:szCs w:val="30"/>
+        </w:rPr>
+      </w:pPr>
+      <w:r>
+        <w:rPr>
+          <w:b/>
+          <w:bCs/>
+          <w:sz w:val="30"/>
+          <w:szCs w:val="30"/>
+        </w:rPr>
+        <w:t>Output:</w:t>
+      </w:r>
+    </w:p>
+    <w:p>
+      <w:pPr>
+        <w:rPr>
+          <w:b/>
+          <w:bCs/>
+          <w:sz w:val="30"/>
+          <w:szCs w:val="30"/>
+        </w:rPr>
+      </w:pPr>
+    </w:p>
+    <w:p>
+      <w:pPr>
+        <w:rPr>
+          <w:b/>
+          <w:bCs/>
+          <w:sz w:val="30"/>
+          <w:szCs w:val="30"/>
+        </w:rPr>
+      </w:pPr>
+      <w:r>
+        <w:rPr>
+          <w:b/>
+          <w:bCs/>
+          <w:sz w:val="30"/>
+          <w:szCs w:val="30"/>
+        </w:rPr>
+        <w:t>Sample Input:</w:t>
+      </w:r>
+    </w:p>
+    <w:p>
+      <w:pPr>
+        <w:rPr>
+          <w:b/>
+          <w:bCs/>
+          <w:sz w:val="30"/>
+          <w:szCs w:val="30"/>
+        </w:rPr>
+      </w:pPr>
+    </w:p>
+    <w:p>
+      <w:pPr>
+        <w:rPr>
+          <w:b/>
+          <w:bCs/>
+          <w:sz w:val="30"/>
+          <w:szCs w:val="30"/>
+        </w:rPr>
+      </w:pPr>
+      <w:r>
+        <w:rPr>
+          <w:b/>
+          <w:bCs/>
+          <w:sz w:val="30"/>
+          <w:szCs w:val="30"/>
+        </w:rPr>
+        <w:t>Sample Output:</w:t>
+      </w:r>
+    </w:p>
+    <w:p>
+      <w:pPr>
+        <w:ind w:left="360"/>
+        <w:rPr>
+          <w:b/>
+          <w:bCs/>
+          <w:sz w:val="72"/>
+          <w:szCs w:val="72"/>
+        </w:rPr>
+      </w:pPr>
+    </w:p>
+    <w:p>
+      <w:pPr>
+        <w:pStyle w:val="ListParagraph"/>
+        <w:rPr>
+          <w:b/>
+          <w:bCs/>
+          <w:sz w:val="72"/>
+          <w:szCs w:val="72"/>
+        </w:rPr>
+      </w:pPr>
+    </w:p>
+    <w:p>
+      <w:pPr>
+        <w:pStyle w:val="ListParagraph"/>
+        <w:rPr>
+          <w:b/>
+          <w:bCs/>
+          <w:sz w:val="72"/>
+          <w:szCs w:val="72"/>
+        </w:rPr>
+      </w:pPr>
+    </w:p>
+    <w:p>
+      <w:pPr>
+        <w:pStyle w:val="ListParagraph"/>
+        <w:rPr>
+          <w:b/>
+          <w:bCs/>
+          <w:sz w:val="72"/>
+          <w:szCs w:val="72"/>
+        </w:rPr>
+      </w:pPr>
+    </w:p>
+    <w:p>
+      <w:pPr>
+        <w:rPr>
+          <w:b/>
+          <w:bCs/>
+          <w:sz w:val="72"/>
+          <w:szCs w:val="72"/>
+        </w:rPr>
+      </w:pPr>
     </w:p>
     <w:p>
       <w:pPr>
         <w:pStyle w:val="ListParagraph"/>
         <w:numPr>
           <w:ilvl w:val="0"/>
-          <w:numId w:val="3"/>
+          <w:numId w:val="4"/>
         </w:numPr>
-      </w:pPr>
-      <w:r>
-        <w:t xml:space="preserve">Declan (AKA </w:t>
+        <w:jc w:val="center"/>
+        <w:rPr>
+          <w:b/>
+          <w:bCs/>
+          <w:sz w:val="72"/>
+          <w:szCs w:val="72"/>
+        </w:rPr>
+      </w:pPr>
+      <w:r>
+        <w:rPr>
+          <w:b/>
+          <w:bCs/>
+          <w:sz w:val="72"/>
+          <w:szCs w:val="72"/>
+        </w:rPr>
+        <w:lastRenderedPageBreak/>
+        <w:t>Declan/</w:t>
       </w:r>
       <w:proofErr w:type="spellStart"/>
       <w:r>
+        <w:rPr>
+          <w:b/>
+          <w:bCs/>
+          <w:sz w:val="72"/>
+          <w:szCs w:val="72"/>
+        </w:rPr>
         <w:t>CartBros</w:t>
       </w:r>
       <w:proofErr w:type="spellEnd"/>
-      <w:r>
-        <w:t>)</w:t>
-      </w:r>
+    </w:p>
+    <w:p>
+      <w:pPr>
+        <w:jc w:val="center"/>
+        <w:rPr>
+          <w:b/>
+          <w:bCs/>
+        </w:rPr>
+      </w:pPr>
+      <w:r>
+        <w:rPr>
+          <w:b/>
+          <w:bCs/>
+        </w:rPr>
+        <w:t>“</w:t>
+      </w:r>
+      <w:r>
+        <w:rPr>
+          <w:b/>
+          <w:bCs/>
+        </w:rPr>
+        <w:t>Output: The Virtual Pumpkin</w:t>
+      </w:r>
+      <w:r>
+        <w:rPr>
+          <w:b/>
+          <w:bCs/>
+        </w:rPr>
+        <w:t>”</w:t>
+      </w:r>
+      <w:r>
+        <w:rPr>
+          <w:b/>
+          <w:bCs/>
+        </w:rPr>
+        <w:t xml:space="preserve"> – Taylor High School November 1</w:t>
+      </w:r>
+      <w:r>
+        <w:rPr>
+          <w:b/>
+          <w:bCs/>
+          <w:vertAlign w:val="superscript"/>
+        </w:rPr>
+        <w:t>st</w:t>
+      </w:r>
+      <w:r>
+        <w:rPr>
+          <w:b/>
+          <w:bCs/>
+        </w:rPr>
+        <w:t>, 2025</w:t>
+      </w:r>
+    </w:p>
+    <w:p>
+      <w:pPr>
+        <w:rPr>
+          <w:b/>
+          <w:bCs/>
+          <w:sz w:val="30"/>
+          <w:szCs w:val="30"/>
+        </w:rPr>
+      </w:pPr>
+      <w:r>
+        <w:rPr>
+          <w:b/>
+          <w:bCs/>
+          <w:sz w:val="30"/>
+          <w:szCs w:val="30"/>
+        </w:rPr>
+        <w:t>Problem Statement:</w:t>
+      </w:r>
+    </w:p>
+    <w:p>
+      <w:pPr>
+        <w:rPr>
+          <w:b/>
+          <w:bCs/>
+          <w:sz w:val="30"/>
+          <w:szCs w:val="30"/>
+        </w:rPr>
+      </w:pPr>
+    </w:p>
+    <w:p>
+      <w:pPr>
+        <w:rPr>
+          <w:b/>
+          <w:bCs/>
+          <w:sz w:val="30"/>
+          <w:szCs w:val="30"/>
+        </w:rPr>
+      </w:pPr>
+      <w:r>
+        <w:rPr>
+          <w:b/>
+          <w:bCs/>
+          <w:sz w:val="30"/>
+          <w:szCs w:val="30"/>
+        </w:rPr>
+        <w:t>Input:</w:t>
+      </w:r>
+    </w:p>
+    <w:p>
+      <w:pPr>
+        <w:rPr>
+          <w:b/>
+          <w:bCs/>
+          <w:sz w:val="30"/>
+          <w:szCs w:val="30"/>
+        </w:rPr>
+      </w:pPr>
+    </w:p>
+    <w:p>
+      <w:pPr>
+        <w:rPr>
+          <w:b/>
+          <w:bCs/>
+          <w:sz w:val="30"/>
+          <w:szCs w:val="30"/>
+        </w:rPr>
+      </w:pPr>
+      <w:r>
+        <w:rPr>
+          <w:b/>
+          <w:bCs/>
+          <w:sz w:val="30"/>
+          <w:szCs w:val="30"/>
+        </w:rPr>
+        <w:t>Output:</w:t>
+      </w:r>
+    </w:p>
+    <w:p>
+      <w:pPr>
+        <w:rPr>
+          <w:b/>
+          <w:bCs/>
+          <w:sz w:val="30"/>
+          <w:szCs w:val="30"/>
+        </w:rPr>
+      </w:pPr>
+    </w:p>
+    <w:p>
+      <w:pPr>
+        <w:rPr>
+          <w:b/>
+          <w:bCs/>
+          <w:sz w:val="30"/>
+          <w:szCs w:val="30"/>
+        </w:rPr>
+      </w:pPr>
+      <w:r>
+        <w:rPr>
+          <w:b/>
+          <w:bCs/>
+          <w:sz w:val="30"/>
+          <w:szCs w:val="30"/>
+        </w:rPr>
+        <w:t>Sample Input:</w:t>
+      </w:r>
+    </w:p>
+    <w:p>
+      <w:pPr>
+        <w:rPr>
+          <w:b/>
+          <w:bCs/>
+          <w:sz w:val="30"/>
+          <w:szCs w:val="30"/>
+        </w:rPr>
+      </w:pPr>
+    </w:p>
+    <w:p>
+      <w:pPr>
+        <w:rPr>
+          <w:b/>
+          <w:bCs/>
+          <w:sz w:val="30"/>
+          <w:szCs w:val="30"/>
+        </w:rPr>
+      </w:pPr>
+      <w:r>
+        <w:rPr>
+          <w:b/>
+          <w:bCs/>
+          <w:sz w:val="30"/>
+          <w:szCs w:val="30"/>
+        </w:rPr>
+        <w:t>Sample Output:</w:t>
+      </w:r>
+    </w:p>
+    <w:p>
+      <w:pPr>
+        <w:pStyle w:val="ListParagraph"/>
+        <w:rPr>
+          <w:b/>
+          <w:bCs/>
+          <w:sz w:val="72"/>
+          <w:szCs w:val="72"/>
+        </w:rPr>
+      </w:pPr>
+    </w:p>
+    <w:p>
+      <w:pPr>
+        <w:pStyle w:val="ListParagraph"/>
+        <w:rPr>
+          <w:b/>
+          <w:bCs/>
+          <w:sz w:val="72"/>
+          <w:szCs w:val="72"/>
+        </w:rPr>
+      </w:pPr>
+    </w:p>
+    <w:p>
+      <w:pPr>
+        <w:pStyle w:val="ListParagraph"/>
+        <w:rPr>
+          <w:b/>
+          <w:bCs/>
+          <w:sz w:val="72"/>
+          <w:szCs w:val="72"/>
+        </w:rPr>
+      </w:pPr>
+    </w:p>
+    <w:p>
+      <w:pPr>
+        <w:pStyle w:val="ListParagraph"/>
+        <w:rPr>
+          <w:b/>
+          <w:bCs/>
+          <w:sz w:val="72"/>
+          <w:szCs w:val="72"/>
+        </w:rPr>
+      </w:pPr>
+    </w:p>
+    <w:p>
+      <w:pPr>
+        <w:rPr>
+          <w:b/>
+          <w:bCs/>
+          <w:sz w:val="72"/>
+          <w:szCs w:val="72"/>
+        </w:rPr>
+      </w:pPr>
     </w:p>
     <w:p>
       <w:pPr>
         <w:pStyle w:val="ListParagraph"/>
         <w:numPr>
           <w:ilvl w:val="0"/>
-          <w:numId w:val="3"/>
+          <w:numId w:val="4"/>
         </w:numPr>
-      </w:pPr>
-      <w:r>
-        <w:t xml:space="preserve">Eric (AKA </w:t>
-      </w:r>
-      <w:proofErr w:type="spellStart"/>
-      <w:r>
-        <w:t>rocktt</w:t>
-      </w:r>
-      <w:proofErr w:type="spellEnd"/>
-      <w:r>
-        <w:t>)</w:t>
-      </w:r>
+        <w:jc w:val="center"/>
+        <w:rPr>
+          <w:b/>
+          <w:bCs/>
+          <w:sz w:val="72"/>
+          <w:szCs w:val="72"/>
+        </w:rPr>
+      </w:pPr>
+      <w:r>
+        <w:rPr>
+          <w:b/>
+          <w:bCs/>
+          <w:sz w:val="72"/>
+          <w:szCs w:val="72"/>
+        </w:rPr>
+        <w:lastRenderedPageBreak/>
+        <w:t>Divakar/Flying Car</w:t>
+      </w:r>
+    </w:p>
+    <w:p>
+      <w:pPr>
+        <w:jc w:val="center"/>
+        <w:rPr>
+          <w:b/>
+          <w:bCs/>
+        </w:rPr>
+      </w:pPr>
+      <w:r>
+        <w:rPr>
+          <w:b/>
+          <w:bCs/>
+        </w:rPr>
+        <w:t>“</w:t>
+      </w:r>
+      <w:r>
+        <w:rPr>
+          <w:b/>
+          <w:bCs/>
+        </w:rPr>
+        <w:t>Ok so there’s a car with a spring and you are standing on the spring…</w:t>
+      </w:r>
+      <w:r>
+        <w:rPr>
+          <w:b/>
+          <w:bCs/>
+        </w:rPr>
+        <w:t xml:space="preserve">” – </w:t>
+      </w:r>
+      <w:r>
+        <w:rPr>
+          <w:b/>
+          <w:bCs/>
+        </w:rPr>
+        <w:t>Vuk Arula</w:t>
+      </w:r>
+    </w:p>
+    <w:p>
+      <w:pPr>
+        <w:rPr>
+          <w:b/>
+          <w:bCs/>
+          <w:sz w:val="30"/>
+          <w:szCs w:val="30"/>
+        </w:rPr>
+      </w:pPr>
+      <w:r>
+        <w:rPr>
+          <w:b/>
+          <w:bCs/>
+          <w:sz w:val="30"/>
+          <w:szCs w:val="30"/>
+        </w:rPr>
+        <w:t>Problem Statement:</w:t>
+      </w:r>
+    </w:p>
+    <w:p>
+      <w:pPr>
+        <w:rPr>
+          <w:b/>
+          <w:bCs/>
+          <w:sz w:val="30"/>
+          <w:szCs w:val="30"/>
+        </w:rPr>
+      </w:pPr>
+    </w:p>
+    <w:p>
+      <w:pPr>
+        <w:rPr>
+          <w:b/>
+          <w:bCs/>
+          <w:sz w:val="30"/>
+          <w:szCs w:val="30"/>
+        </w:rPr>
+      </w:pPr>
+      <w:r>
+        <w:rPr>
+          <w:b/>
+          <w:bCs/>
+          <w:sz w:val="30"/>
+          <w:szCs w:val="30"/>
+        </w:rPr>
+        <w:t>Input:</w:t>
+      </w:r>
+    </w:p>
+    <w:p>
+      <w:pPr>
+        <w:rPr>
+          <w:b/>
+          <w:bCs/>
+          <w:sz w:val="30"/>
+          <w:szCs w:val="30"/>
+        </w:rPr>
+      </w:pPr>
+    </w:p>
+    <w:p>
+      <w:pPr>
+        <w:rPr>
+          <w:b/>
+          <w:bCs/>
+          <w:sz w:val="30"/>
+          <w:szCs w:val="30"/>
+        </w:rPr>
+      </w:pPr>
+      <w:r>
+        <w:rPr>
+          <w:b/>
+          <w:bCs/>
+          <w:sz w:val="30"/>
+          <w:szCs w:val="30"/>
+        </w:rPr>
+        <w:t>Output:</w:t>
+      </w:r>
+    </w:p>
+    <w:p>
+      <w:pPr>
+        <w:rPr>
+          <w:b/>
+          <w:bCs/>
+          <w:sz w:val="30"/>
+          <w:szCs w:val="30"/>
+        </w:rPr>
+      </w:pPr>
+    </w:p>
+    <w:p>
+      <w:pPr>
+        <w:rPr>
+          <w:b/>
+          <w:bCs/>
+          <w:sz w:val="30"/>
+          <w:szCs w:val="30"/>
+        </w:rPr>
+      </w:pPr>
+      <w:r>
+        <w:rPr>
+          <w:b/>
+          <w:bCs/>
+          <w:sz w:val="30"/>
+          <w:szCs w:val="30"/>
+        </w:rPr>
+        <w:t>Sample Input:</w:t>
+      </w:r>
+    </w:p>
+    <w:p>
+      <w:pPr>
+        <w:rPr>
+          <w:b/>
+          <w:bCs/>
+          <w:sz w:val="30"/>
+          <w:szCs w:val="30"/>
+        </w:rPr>
+      </w:pPr>
+    </w:p>
+    <w:p>
+      <w:pPr>
+        <w:rPr>
+          <w:b/>
+          <w:bCs/>
+          <w:sz w:val="30"/>
+          <w:szCs w:val="30"/>
+        </w:rPr>
+      </w:pPr>
+      <w:r>
+        <w:rPr>
+          <w:b/>
+          <w:bCs/>
+          <w:sz w:val="30"/>
+          <w:szCs w:val="30"/>
+        </w:rPr>
+        <w:t>Sample Output:</w:t>
+      </w:r>
+    </w:p>
+    <w:p>
+      <w:pPr>
+        <w:rPr>
+          <w:b/>
+          <w:bCs/>
+          <w:sz w:val="72"/>
+          <w:szCs w:val="72"/>
+        </w:rPr>
+      </w:pPr>
+    </w:p>
+    <w:p>
+      <w:pPr>
+        <w:pStyle w:val="ListParagraph"/>
+        <w:rPr>
+          <w:b/>
+          <w:bCs/>
+          <w:sz w:val="72"/>
+          <w:szCs w:val="72"/>
+        </w:rPr>
+      </w:pPr>
+    </w:p>
+    <w:p>
+      <w:pPr>
+        <w:pStyle w:val="ListParagraph"/>
+        <w:rPr>
+          <w:b/>
+          <w:bCs/>
+          <w:sz w:val="72"/>
+          <w:szCs w:val="72"/>
+        </w:rPr>
+      </w:pPr>
+    </w:p>
+    <w:p>
+      <w:pPr>
+        <w:pStyle w:val="ListParagraph"/>
+        <w:rPr>
+          <w:b/>
+          <w:bCs/>
+          <w:sz w:val="72"/>
+          <w:szCs w:val="72"/>
+        </w:rPr>
+      </w:pPr>
+    </w:p>
+    <w:p>
+      <w:pPr>
+        <w:rPr>
+          <w:b/>
+          <w:bCs/>
+          <w:sz w:val="72"/>
+          <w:szCs w:val="72"/>
+        </w:rPr>
+      </w:pPr>
     </w:p>
     <w:p>
       <w:pPr>
         <w:pStyle w:val="ListParagraph"/>
         <w:numPr>
           <w:ilvl w:val="0"/>
-          <w:numId w:val="3"/>
+          <w:numId w:val="4"/>
         </w:numPr>
-      </w:pPr>
-      <w:r>
-        <w:t>Jared (AKA JAWAD)</w:t>
-      </w:r>
+        <w:jc w:val="center"/>
+        <w:rPr>
+          <w:b/>
+          <w:bCs/>
+          <w:sz w:val="72"/>
+          <w:szCs w:val="72"/>
+        </w:rPr>
+      </w:pPr>
+      <w:r>
+        <w:rPr>
+          <w:b/>
+          <w:bCs/>
+          <w:sz w:val="72"/>
+          <w:szCs w:val="72"/>
+        </w:rPr>
+        <w:lastRenderedPageBreak/>
+        <w:t>Jared/Jawad</w:t>
+      </w:r>
+    </w:p>
+    <w:p>
+      <w:pPr>
+        <w:ind w:left="360"/>
+        <w:jc w:val="center"/>
+        <w:rPr>
+          <w:b/>
+          <w:bCs/>
+        </w:rPr>
+      </w:pPr>
+      <w:r>
+        <w:rPr>
+          <w:b/>
+          <w:bCs/>
+        </w:rPr>
+        <w:t xml:space="preserve">“Mr. Alcantar the </w:t>
+      </w:r>
+      <w:r>
+        <w:rPr>
+          <w:rFonts w:ascii="Segoe UI Emoji" w:hAnsi="Segoe UI Emoji" w:cs="Segoe UI Emoji"/>
+          <w:b/>
+          <w:bCs/>
+        </w:rPr>
+        <w:t>🐐🐐🐐🐐🐐</w:t>
+      </w:r>
+      <w:r>
+        <w:rPr>
+          <w:b/>
+          <w:bCs/>
+        </w:rPr>
+        <w:t>” – Jared Cho</w:t>
+      </w:r>
+    </w:p>
+    <w:p>
+      <w:pPr>
+        <w:rPr>
+          <w:b/>
+          <w:bCs/>
+          <w:sz w:val="30"/>
+          <w:szCs w:val="30"/>
+        </w:rPr>
+      </w:pPr>
+      <w:r>
+        <w:rPr>
+          <w:b/>
+          <w:bCs/>
+          <w:sz w:val="30"/>
+          <w:szCs w:val="30"/>
+        </w:rPr>
+        <w:t>Problem Statement:</w:t>
+      </w:r>
+    </w:p>
+    <w:p>
+      <w:pPr>
+        <w:rPr>
+          <w:b/>
+          <w:bCs/>
+          <w:sz w:val="30"/>
+          <w:szCs w:val="30"/>
+        </w:rPr>
+      </w:pPr>
+    </w:p>
+    <w:p>
+      <w:pPr>
+        <w:rPr>
+          <w:b/>
+          <w:bCs/>
+          <w:sz w:val="30"/>
+          <w:szCs w:val="30"/>
+        </w:rPr>
+      </w:pPr>
+      <w:r>
+        <w:rPr>
+          <w:b/>
+          <w:bCs/>
+          <w:sz w:val="30"/>
+          <w:szCs w:val="30"/>
+        </w:rPr>
+        <w:t>Input:</w:t>
+      </w:r>
+    </w:p>
+    <w:p>
+      <w:pPr>
+        <w:rPr>
+          <w:b/>
+          <w:bCs/>
+          <w:sz w:val="30"/>
+          <w:szCs w:val="30"/>
+        </w:rPr>
+      </w:pPr>
+    </w:p>
+    <w:p>
+      <w:pPr>
+        <w:rPr>
+          <w:b/>
+          <w:bCs/>
+          <w:sz w:val="30"/>
+          <w:szCs w:val="30"/>
+        </w:rPr>
+      </w:pPr>
+      <w:r>
+        <w:rPr>
+          <w:b/>
+          <w:bCs/>
+          <w:sz w:val="30"/>
+          <w:szCs w:val="30"/>
+        </w:rPr>
+        <w:t>Output:</w:t>
+      </w:r>
+    </w:p>
+    <w:p>
+      <w:pPr>
+        <w:rPr>
+          <w:b/>
+          <w:bCs/>
+          <w:sz w:val="30"/>
+          <w:szCs w:val="30"/>
+        </w:rPr>
+      </w:pPr>
+    </w:p>
+    <w:p>
+      <w:pPr>
+        <w:rPr>
+          <w:b/>
+          <w:bCs/>
+          <w:sz w:val="30"/>
+          <w:szCs w:val="30"/>
+        </w:rPr>
+      </w:pPr>
+      <w:r>
+        <w:rPr>
+          <w:b/>
+          <w:bCs/>
+          <w:sz w:val="30"/>
+          <w:szCs w:val="30"/>
+        </w:rPr>
+        <w:t>Sample Input:</w:t>
+      </w:r>
+    </w:p>
+    <w:p>
+      <w:pPr>
+        <w:rPr>
+          <w:b/>
+          <w:bCs/>
+          <w:sz w:val="30"/>
+          <w:szCs w:val="30"/>
+        </w:rPr>
+      </w:pPr>
+    </w:p>
+    <w:p>
+      <w:pPr>
+        <w:rPr>
+          <w:b/>
+          <w:bCs/>
+          <w:sz w:val="30"/>
+          <w:szCs w:val="30"/>
+        </w:rPr>
+      </w:pPr>
+      <w:r>
+        <w:rPr>
+          <w:b/>
+          <w:bCs/>
+          <w:sz w:val="30"/>
+          <w:szCs w:val="30"/>
+        </w:rPr>
+        <w:t>Sample Output:</w:t>
+      </w:r>
+    </w:p>
+    <w:p>
+      <w:pPr>
+        <w:ind w:left="360"/>
+        <w:rPr>
+          <w:b/>
+          <w:bCs/>
+          <w:sz w:val="72"/>
+          <w:szCs w:val="72"/>
+        </w:rPr>
+      </w:pPr>
+    </w:p>
+    <w:p>
+      <w:pPr>
+        <w:pStyle w:val="ListParagraph"/>
+        <w:jc w:val="center"/>
+        <w:rPr>
+          <w:b/>
+          <w:bCs/>
+        </w:rPr>
+      </w:pPr>
+    </w:p>
+    <w:p>
+      <w:pPr>
+        <w:pStyle w:val="ListParagraph"/>
+        <w:rPr>
+          <w:b/>
+          <w:bCs/>
+          <w:sz w:val="72"/>
+          <w:szCs w:val="72"/>
+        </w:rPr>
+      </w:pPr>
+    </w:p>
+    <w:p>
+      <w:pPr>
+        <w:pStyle w:val="ListParagraph"/>
+        <w:rPr>
+          <w:b/>
+          <w:bCs/>
+          <w:sz w:val="72"/>
+          <w:szCs w:val="72"/>
+        </w:rPr>
+      </w:pPr>
+    </w:p>
+    <w:p>
+      <w:pPr>
+        <w:pStyle w:val="ListParagraph"/>
+        <w:rPr>
+          <w:b/>
+          <w:bCs/>
+          <w:sz w:val="72"/>
+          <w:szCs w:val="72"/>
+        </w:rPr>
+      </w:pPr>
+    </w:p>
+    <w:p>
+      <w:pPr>
+        <w:rPr>
+          <w:b/>
+          <w:bCs/>
+          <w:sz w:val="72"/>
+          <w:szCs w:val="72"/>
+        </w:rPr>
+      </w:pPr>
     </w:p>
     <w:p>
       <w:pPr>
         <w:pStyle w:val="ListParagraph"/>
         <w:numPr>
           <w:ilvl w:val="0"/>
-          <w:numId w:val="3"/>
+          <w:numId w:val="4"/>
         </w:numPr>
-      </w:pPr>
-      <w:r>
-        <w:t>Jennifer (AKA Petite Girl)</w:t>
-      </w:r>
+        <w:jc w:val="center"/>
+        <w:rPr>
+          <w:b/>
+          <w:bCs/>
+          <w:sz w:val="72"/>
+          <w:szCs w:val="72"/>
+        </w:rPr>
+      </w:pPr>
+      <w:r>
+        <w:rPr>
+          <w:b/>
+          <w:bCs/>
+          <w:sz w:val="72"/>
+          <w:szCs w:val="72"/>
+        </w:rPr>
+        <w:lastRenderedPageBreak/>
+        <w:t>Jennifer/</w:t>
+      </w:r>
+      <w:r>
+        <w:rPr>
+          <w:b/>
+          <w:bCs/>
+          <w:sz w:val="72"/>
+          <w:szCs w:val="72"/>
+        </w:rPr>
+        <w:t>Petite</w:t>
+      </w:r>
+    </w:p>
+    <w:p>
+      <w:pPr>
+        <w:jc w:val="center"/>
+        <w:rPr>
+          <w:b/>
+          <w:bCs/>
+        </w:rPr>
+      </w:pPr>
+      <w:r>
+        <w:rPr>
+          <w:b/>
+          <w:bCs/>
+        </w:rPr>
+        <w:t>“I redyed it and my bathroom genuinely looks like a crime scene” – Jennifer Yu</w:t>
+      </w:r>
+    </w:p>
+    <w:p>
+      <w:pPr>
+        <w:rPr>
+          <w:b/>
+          <w:bCs/>
+          <w:sz w:val="72"/>
+          <w:szCs w:val="72"/>
+        </w:rPr>
+      </w:pPr>
+      <w:r>
+        <w:rPr>
+          <w:b/>
+          <w:bCs/>
+          <w:sz w:val="30"/>
+          <w:szCs w:val="30"/>
+        </w:rPr>
+        <w:t>Problem Statement:</w:t>
+      </w:r>
+    </w:p>
+    <w:p>
+      <w:pPr>
+        <w:rPr>
+          <w:b/>
+          <w:bCs/>
+          <w:sz w:val="30"/>
+          <w:szCs w:val="30"/>
+        </w:rPr>
+      </w:pPr>
+    </w:p>
+    <w:p>
+      <w:pPr>
+        <w:rPr>
+          <w:b/>
+          <w:bCs/>
+          <w:sz w:val="30"/>
+          <w:szCs w:val="30"/>
+        </w:rPr>
+      </w:pPr>
+      <w:r>
+        <w:rPr>
+          <w:b/>
+          <w:bCs/>
+          <w:sz w:val="30"/>
+          <w:szCs w:val="30"/>
+        </w:rPr>
+        <w:t>Input:</w:t>
+      </w:r>
+    </w:p>
+    <w:p>
+      <w:pPr>
+        <w:rPr>
+          <w:b/>
+          <w:bCs/>
+          <w:sz w:val="30"/>
+          <w:szCs w:val="30"/>
+        </w:rPr>
+      </w:pPr>
+    </w:p>
+    <w:p>
+      <w:pPr>
+        <w:rPr>
+          <w:b/>
+          <w:bCs/>
+          <w:sz w:val="30"/>
+          <w:szCs w:val="30"/>
+        </w:rPr>
+      </w:pPr>
+      <w:r>
+        <w:rPr>
+          <w:b/>
+          <w:bCs/>
+          <w:sz w:val="30"/>
+          <w:szCs w:val="30"/>
+        </w:rPr>
+        <w:t>Output:</w:t>
+      </w:r>
+    </w:p>
+    <w:p>
+      <w:pPr>
+        <w:rPr>
+          <w:b/>
+          <w:bCs/>
+          <w:sz w:val="30"/>
+          <w:szCs w:val="30"/>
+        </w:rPr>
+      </w:pPr>
+    </w:p>
+    <w:p>
+      <w:pPr>
+        <w:rPr>
+          <w:b/>
+          <w:bCs/>
+          <w:sz w:val="30"/>
+          <w:szCs w:val="30"/>
+        </w:rPr>
+      </w:pPr>
+      <w:r>
+        <w:rPr>
+          <w:b/>
+          <w:bCs/>
+          <w:sz w:val="30"/>
+          <w:szCs w:val="30"/>
+        </w:rPr>
+        <w:t>Sample Input:</w:t>
+      </w:r>
+    </w:p>
+    <w:p>
+      <w:pPr>
+        <w:rPr>
+          <w:b/>
+          <w:bCs/>
+          <w:sz w:val="30"/>
+          <w:szCs w:val="30"/>
+        </w:rPr>
+      </w:pPr>
+    </w:p>
+    <w:p>
+      <w:pPr>
+        <w:rPr>
+          <w:b/>
+          <w:bCs/>
+          <w:sz w:val="30"/>
+          <w:szCs w:val="30"/>
+        </w:rPr>
+      </w:pPr>
+      <w:r>
+        <w:rPr>
+          <w:b/>
+          <w:bCs/>
+          <w:sz w:val="30"/>
+          <w:szCs w:val="30"/>
+        </w:rPr>
+        <w:t>Sample Output:</w:t>
+      </w:r>
+    </w:p>
+    <w:p>
+      <w:pPr>
+        <w:rPr>
+          <w:b/>
+          <w:bCs/>
+          <w:sz w:val="72"/>
+          <w:szCs w:val="72"/>
+        </w:rPr>
+      </w:pPr>
+    </w:p>
+    <w:p>
+      <w:pPr>
+        <w:pStyle w:val="ListParagraph"/>
+        <w:rPr>
+          <w:b/>
+          <w:bCs/>
+          <w:sz w:val="72"/>
+          <w:szCs w:val="72"/>
+        </w:rPr>
+      </w:pPr>
+    </w:p>
+    <w:p>
+      <w:pPr>
+        <w:pStyle w:val="ListParagraph"/>
+        <w:rPr>
+          <w:b/>
+          <w:bCs/>
+          <w:sz w:val="72"/>
+          <w:szCs w:val="72"/>
+        </w:rPr>
+      </w:pPr>
+    </w:p>
+    <w:p>
+      <w:pPr>
+        <w:pStyle w:val="ListParagraph"/>
+        <w:rPr>
+          <w:b/>
+          <w:bCs/>
+          <w:sz w:val="72"/>
+          <w:szCs w:val="72"/>
+        </w:rPr>
+      </w:pPr>
+    </w:p>
+    <w:p>
+      <w:pPr>
+        <w:rPr>
+          <w:b/>
+          <w:bCs/>
+          <w:sz w:val="72"/>
+          <w:szCs w:val="72"/>
+        </w:rPr>
+      </w:pPr>
     </w:p>
     <w:p>
       <w:pPr>
         <w:pStyle w:val="ListParagraph"/>
         <w:numPr>
           <w:ilvl w:val="0"/>
-          <w:numId w:val="3"/>
+          <w:numId w:val="4"/>
         </w:numPr>
-      </w:pPr>
-      <w:r>
-        <w:t>Kiet Ngo (AKA BRIAN</w:t>
-      </w:r>
-      <w:r>
-        <w:t>^2</w:t>
-      </w:r>
-      <w:r>
-        <w:t>)</w:t>
-      </w:r>
+        <w:jc w:val="center"/>
+        <w:rPr>
+          <w:b/>
+          <w:bCs/>
+          <w:sz w:val="72"/>
+          <w:szCs w:val="72"/>
+        </w:rPr>
+      </w:pPr>
+      <w:r>
+        <w:rPr>
+          <w:b/>
+          <w:bCs/>
+          <w:sz w:val="72"/>
+          <w:szCs w:val="72"/>
+        </w:rPr>
+        <w:lastRenderedPageBreak/>
+        <w:t>Kiet Ngo/Brian</w:t>
+      </w:r>
+      <w:r>
+        <w:rPr>
+          <w:b/>
+          <w:bCs/>
+          <w:sz w:val="72"/>
+          <w:szCs w:val="72"/>
+          <w:vertAlign w:val="superscript"/>
+        </w:rPr>
+        <w:t>2</w:t>
+      </w:r>
+    </w:p>
+    <w:p>
+      <w:pPr>
+        <w:jc w:val="center"/>
+        <w:rPr>
+          <w:b/>
+          <w:bCs/>
+        </w:rPr>
+      </w:pPr>
+      <w:r>
+        <w:rPr>
+          <w:b/>
+          <w:bCs/>
+        </w:rPr>
+        <w:t xml:space="preserve">“Is that Chromebook lover Brian </w:t>
+      </w:r>
+      <w:r>
+        <w:rPr>
+          <w:rFonts w:ascii="Segoe UI Emoji" w:hAnsi="Segoe UI Emoji" w:cs="Segoe UI Emoji"/>
+          <w:b/>
+          <w:bCs/>
+        </w:rPr>
+        <w:t>❤️</w:t>
+      </w:r>
+      <w:r>
+        <w:rPr>
+          <w:rFonts w:ascii="Segoe UI Emoji" w:hAnsi="Segoe UI Emoji" w:cs="Segoe UI Emoji"/>
+          <w:b/>
+          <w:bCs/>
+        </w:rPr>
+        <w:t>” – Vuk Arula</w:t>
+      </w:r>
+    </w:p>
+    <w:p>
+      <w:pPr>
+        <w:rPr>
+          <w:b/>
+          <w:bCs/>
+          <w:sz w:val="72"/>
+          <w:szCs w:val="72"/>
+        </w:rPr>
+      </w:pPr>
+      <w:r>
+        <w:rPr>
+          <w:b/>
+          <w:bCs/>
+          <w:sz w:val="30"/>
+          <w:szCs w:val="30"/>
+        </w:rPr>
+        <w:t>Problem Statement:</w:t>
+      </w:r>
+    </w:p>
+    <w:p>
+      <w:pPr>
+        <w:rPr>
+          <w:b/>
+          <w:bCs/>
+          <w:sz w:val="30"/>
+          <w:szCs w:val="30"/>
+        </w:rPr>
+      </w:pPr>
+    </w:p>
+    <w:p>
+      <w:pPr>
+        <w:rPr>
+          <w:b/>
+          <w:bCs/>
+          <w:sz w:val="30"/>
+          <w:szCs w:val="30"/>
+        </w:rPr>
+      </w:pPr>
+      <w:r>
+        <w:rPr>
+          <w:b/>
+          <w:bCs/>
+          <w:sz w:val="30"/>
+          <w:szCs w:val="30"/>
+        </w:rPr>
+        <w:t>Input:</w:t>
+      </w:r>
+    </w:p>
+    <w:p>
+      <w:pPr>
+        <w:rPr>
+          <w:b/>
+          <w:bCs/>
+          <w:sz w:val="30"/>
+          <w:szCs w:val="30"/>
+        </w:rPr>
+      </w:pPr>
+    </w:p>
+    <w:p>
+      <w:pPr>
+        <w:rPr>
+          <w:b/>
+          <w:bCs/>
+          <w:sz w:val="30"/>
+          <w:szCs w:val="30"/>
+        </w:rPr>
+      </w:pPr>
+      <w:r>
+        <w:rPr>
+          <w:b/>
+          <w:bCs/>
+          <w:sz w:val="30"/>
+          <w:szCs w:val="30"/>
+        </w:rPr>
+        <w:t>Output:</w:t>
+      </w:r>
+    </w:p>
+    <w:p>
+      <w:pPr>
+        <w:rPr>
+          <w:b/>
+          <w:bCs/>
+          <w:sz w:val="30"/>
+          <w:szCs w:val="30"/>
+        </w:rPr>
+      </w:pPr>
+    </w:p>
+    <w:p>
+      <w:pPr>
+        <w:rPr>
+          <w:b/>
+          <w:bCs/>
+          <w:sz w:val="30"/>
+          <w:szCs w:val="30"/>
+        </w:rPr>
+      </w:pPr>
+      <w:r>
+        <w:rPr>
+          <w:b/>
+          <w:bCs/>
+          <w:sz w:val="30"/>
+          <w:szCs w:val="30"/>
+        </w:rPr>
+        <w:t>Sample Input:</w:t>
+      </w:r>
+    </w:p>
+    <w:p>
+      <w:pPr>
+        <w:rPr>
+          <w:b/>
+          <w:bCs/>
+          <w:sz w:val="30"/>
+          <w:szCs w:val="30"/>
+        </w:rPr>
+      </w:pPr>
+    </w:p>
+    <w:p>
+      <w:pPr>
+        <w:rPr>
+          <w:b/>
+          <w:bCs/>
+          <w:sz w:val="30"/>
+          <w:szCs w:val="30"/>
+        </w:rPr>
+      </w:pPr>
+      <w:r>
+        <w:rPr>
+          <w:b/>
+          <w:bCs/>
+          <w:sz w:val="30"/>
+          <w:szCs w:val="30"/>
+        </w:rPr>
+        <w:t>Sample Output:</w:t>
+      </w:r>
+    </w:p>
+    <w:p>
+      <w:pPr>
+        <w:pStyle w:val="ListParagraph"/>
+        <w:rPr>
+          <w:b/>
+          <w:bCs/>
+          <w:sz w:val="72"/>
+          <w:szCs w:val="72"/>
+        </w:rPr>
+      </w:pPr>
+    </w:p>
+    <w:p>
+      <w:pPr>
+        <w:pStyle w:val="ListParagraph"/>
+        <w:rPr>
+          <w:b/>
+          <w:bCs/>
+          <w:sz w:val="72"/>
+          <w:szCs w:val="72"/>
+        </w:rPr>
+      </w:pPr>
+    </w:p>
+    <w:p>
+      <w:pPr>
+        <w:pStyle w:val="ListParagraph"/>
+        <w:rPr>
+          <w:b/>
+          <w:bCs/>
+          <w:sz w:val="72"/>
+          <w:szCs w:val="72"/>
+        </w:rPr>
+      </w:pPr>
+    </w:p>
+    <w:p>
+      <w:pPr>
+        <w:pStyle w:val="ListParagraph"/>
+        <w:rPr>
+          <w:b/>
+          <w:bCs/>
+          <w:sz w:val="72"/>
+          <w:szCs w:val="72"/>
+        </w:rPr>
+      </w:pPr>
+    </w:p>
+    <w:p>
+      <w:pPr>
+        <w:rPr>
+          <w:b/>
+          <w:bCs/>
+          <w:sz w:val="72"/>
+          <w:szCs w:val="72"/>
+        </w:rPr>
+      </w:pPr>
     </w:p>
     <w:p>
       <w:pPr>
         <w:pStyle w:val="ListParagraph"/>
         <w:numPr>
           <w:ilvl w:val="0"/>
-          <w:numId w:val="3"/>
+          <w:numId w:val="4"/>
         </w:numPr>
-      </w:pPr>
-      <w:r>
-        <w:t>Leo (AKA Clapper)</w:t>
-      </w:r>
+        <w:jc w:val="center"/>
+        <w:rPr>
+          <w:b/>
+          <w:bCs/>
+          <w:sz w:val="72"/>
+          <w:szCs w:val="72"/>
+        </w:rPr>
+      </w:pPr>
+      <w:r>
+        <w:rPr>
+          <w:b/>
+          <w:bCs/>
+          <w:sz w:val="72"/>
+          <w:szCs w:val="72"/>
+        </w:rPr>
+        <w:lastRenderedPageBreak/>
+        <w:t xml:space="preserve">Leo/The </w:t>
+      </w:r>
+      <w:proofErr w:type="spellStart"/>
+      <w:r>
+        <w:rPr>
+          <w:b/>
+          <w:bCs/>
+          <w:sz w:val="72"/>
+          <w:szCs w:val="72"/>
+        </w:rPr>
+        <w:t>Clapper</w:t>
+      </w:r>
+      <w:r>
+        <w:rPr>
+          <w:b/>
+          <w:bCs/>
+          <w:sz w:val="72"/>
+          <w:szCs w:val="72"/>
+          <w:vertAlign w:val="superscript"/>
+        </w:rPr>
+        <w:t>TM</w:t>
+      </w:r>
+      <w:proofErr w:type="spellEnd"/>
+    </w:p>
+    <w:p>
+      <w:pPr>
+        <w:ind w:left="360"/>
+        <w:jc w:val="center"/>
+        <w:rPr>
+          <w:b/>
+          <w:bCs/>
+        </w:rPr>
+      </w:pPr>
+      <w:r>
+        <w:rPr>
+          <w:b/>
+          <w:bCs/>
+        </w:rPr>
+        <w:t>“We come together and form like Voltron!” – Mr. Alcantar</w:t>
+      </w:r>
+    </w:p>
+    <w:p>
+      <w:pPr>
+        <w:rPr>
+          <w:b/>
+          <w:bCs/>
+          <w:sz w:val="72"/>
+          <w:szCs w:val="72"/>
+        </w:rPr>
+      </w:pPr>
+      <w:r>
+        <w:rPr>
+          <w:b/>
+          <w:bCs/>
+          <w:sz w:val="30"/>
+          <w:szCs w:val="30"/>
+        </w:rPr>
+        <w:t>Problem Statement:</w:t>
+      </w:r>
+    </w:p>
+    <w:p>
+      <w:pPr>
+        <w:rPr>
+          <w:b/>
+          <w:bCs/>
+          <w:sz w:val="30"/>
+          <w:szCs w:val="30"/>
+        </w:rPr>
+      </w:pPr>
+    </w:p>
+    <w:p>
+      <w:pPr>
+        <w:rPr>
+          <w:b/>
+          <w:bCs/>
+          <w:sz w:val="30"/>
+          <w:szCs w:val="30"/>
+        </w:rPr>
+      </w:pPr>
+      <w:r>
+        <w:rPr>
+          <w:b/>
+          <w:bCs/>
+          <w:sz w:val="30"/>
+          <w:szCs w:val="30"/>
+        </w:rPr>
+        <w:t>Input:</w:t>
+      </w:r>
+    </w:p>
+    <w:p>
+      <w:pPr>
+        <w:rPr>
+          <w:b/>
+          <w:bCs/>
+          <w:sz w:val="30"/>
+          <w:szCs w:val="30"/>
+        </w:rPr>
+      </w:pPr>
+    </w:p>
+    <w:p>
+      <w:pPr>
+        <w:rPr>
+          <w:b/>
+          <w:bCs/>
+          <w:sz w:val="30"/>
+          <w:szCs w:val="30"/>
+        </w:rPr>
+      </w:pPr>
+      <w:r>
+        <w:rPr>
+          <w:b/>
+          <w:bCs/>
+          <w:sz w:val="30"/>
+          <w:szCs w:val="30"/>
+        </w:rPr>
+        <w:t>Output:</w:t>
+      </w:r>
+    </w:p>
+    <w:p>
+      <w:pPr>
+        <w:rPr>
+          <w:b/>
+          <w:bCs/>
+          <w:sz w:val="30"/>
+          <w:szCs w:val="30"/>
+        </w:rPr>
+      </w:pPr>
+    </w:p>
+    <w:p>
+      <w:pPr>
+        <w:rPr>
+          <w:b/>
+          <w:bCs/>
+          <w:sz w:val="30"/>
+          <w:szCs w:val="30"/>
+        </w:rPr>
+      </w:pPr>
+      <w:r>
+        <w:rPr>
+          <w:b/>
+          <w:bCs/>
+          <w:sz w:val="30"/>
+          <w:szCs w:val="30"/>
+        </w:rPr>
+        <w:t>Sample Input:</w:t>
+      </w:r>
+    </w:p>
+    <w:p>
+      <w:pPr>
+        <w:rPr>
+          <w:b/>
+          <w:bCs/>
+          <w:sz w:val="30"/>
+          <w:szCs w:val="30"/>
+        </w:rPr>
+      </w:pPr>
+    </w:p>
+    <w:p>
+      <w:pPr>
+        <w:rPr>
+          <w:b/>
+          <w:bCs/>
+          <w:sz w:val="30"/>
+          <w:szCs w:val="30"/>
+        </w:rPr>
+      </w:pPr>
+      <w:r>
+        <w:rPr>
+          <w:b/>
+          <w:bCs/>
+          <w:sz w:val="30"/>
+          <w:szCs w:val="30"/>
+        </w:rPr>
+        <w:t>Sample Output:</w:t>
+      </w:r>
+    </w:p>
+    <w:p>
+      <w:pPr>
+        <w:rPr>
+          <w:b/>
+          <w:bCs/>
+          <w:sz w:val="72"/>
+          <w:szCs w:val="72"/>
+        </w:rPr>
+      </w:pPr>
+    </w:p>
+    <w:p>
+      <w:pPr>
+        <w:rPr>
+          <w:b/>
+          <w:bCs/>
+          <w:sz w:val="72"/>
+          <w:szCs w:val="72"/>
+        </w:rPr>
+      </w:pPr>
+    </w:p>
+    <w:p>
+      <w:pPr>
+        <w:pStyle w:val="ListParagraph"/>
+        <w:rPr>
+          <w:b/>
+          <w:bCs/>
+          <w:sz w:val="72"/>
+          <w:szCs w:val="72"/>
+        </w:rPr>
+      </w:pPr>
+    </w:p>
+    <w:p>
+      <w:pPr>
+        <w:pStyle w:val="ListParagraph"/>
+        <w:rPr>
+          <w:b/>
+          <w:bCs/>
+          <w:sz w:val="72"/>
+          <w:szCs w:val="72"/>
+        </w:rPr>
+      </w:pPr>
+    </w:p>
+    <w:p>
+      <w:pPr>
+        <w:rPr>
+          <w:b/>
+          <w:bCs/>
+          <w:sz w:val="72"/>
+          <w:szCs w:val="72"/>
+        </w:rPr>
+      </w:pPr>
     </w:p>
     <w:p>
       <w:pPr>
         <w:pStyle w:val="ListParagraph"/>
         <w:numPr>
           <w:ilvl w:val="0"/>
-          <w:numId w:val="3"/>
+          <w:numId w:val="4"/>
         </w:numPr>
-      </w:pPr>
-      <w:r>
-        <w:t>Sam (AKA I didn’t clock in today on November 12, 2025)</w:t>
-      </w:r>
+        <w:jc w:val="center"/>
+        <w:rPr>
+          <w:b/>
+          <w:bCs/>
+          <w:sz w:val="72"/>
+          <w:szCs w:val="72"/>
+        </w:rPr>
+      </w:pPr>
+      <w:r>
+        <w:rPr>
+          <w:b/>
+          <w:bCs/>
+          <w:sz w:val="72"/>
+          <w:szCs w:val="72"/>
+        </w:rPr>
+        <w:lastRenderedPageBreak/>
+        <w:t>Sam/</w:t>
+      </w:r>
+      <w:r>
+        <w:rPr>
+          <w:b/>
+          <w:bCs/>
+          <w:sz w:val="72"/>
+          <w:szCs w:val="72"/>
+        </w:rPr>
+        <w:t>Regret</w:t>
+      </w:r>
+    </w:p>
+    <w:p>
+      <w:pPr>
+        <w:jc w:val="center"/>
+        <w:rPr>
+          <w:b/>
+          <w:bCs/>
+          <w:sz w:val="28"/>
+          <w:szCs w:val="28"/>
+        </w:rPr>
+      </w:pPr>
+      <w:r>
+        <w:rPr>
+          <w:b/>
+          <w:bCs/>
+          <w:sz w:val="28"/>
+          <w:szCs w:val="28"/>
+        </w:rPr>
+        <w:t>“</w:t>
+      </w:r>
+      <w:r>
+        <w:rPr>
+          <w:b/>
+          <w:bCs/>
+          <w:sz w:val="28"/>
+          <w:szCs w:val="28"/>
+        </w:rPr>
+        <w:t>I WROTE THAT EMAIL WRONG NOOOOOOOO” – Sam Uong</w:t>
+      </w:r>
+    </w:p>
+    <w:p>
+      <w:pPr>
+        <w:rPr>
+          <w:b/>
+          <w:bCs/>
+          <w:sz w:val="72"/>
+          <w:szCs w:val="72"/>
+        </w:rPr>
+      </w:pPr>
+      <w:r>
+        <w:rPr>
+          <w:b/>
+          <w:bCs/>
+          <w:sz w:val="30"/>
+          <w:szCs w:val="30"/>
+        </w:rPr>
+        <w:t>Problem Statement:</w:t>
+      </w:r>
+    </w:p>
+    <w:p>
+      <w:pPr>
+        <w:rPr>
+          <w:b/>
+          <w:bCs/>
+          <w:sz w:val="30"/>
+          <w:szCs w:val="30"/>
+        </w:rPr>
+      </w:pPr>
+    </w:p>
+    <w:p>
+      <w:pPr>
+        <w:rPr>
+          <w:b/>
+          <w:bCs/>
+          <w:sz w:val="30"/>
+          <w:szCs w:val="30"/>
+        </w:rPr>
+      </w:pPr>
+      <w:r>
+        <w:rPr>
+          <w:b/>
+          <w:bCs/>
+          <w:sz w:val="30"/>
+          <w:szCs w:val="30"/>
+        </w:rPr>
+        <w:t>Input:</w:t>
+      </w:r>
+    </w:p>
+    <w:p>
+      <w:pPr>
+        <w:rPr>
+          <w:b/>
+          <w:bCs/>
+          <w:sz w:val="30"/>
+          <w:szCs w:val="30"/>
+        </w:rPr>
+      </w:pPr>
+    </w:p>
+    <w:p>
+      <w:pPr>
+        <w:rPr>
+          <w:b/>
+          <w:bCs/>
+          <w:sz w:val="30"/>
+          <w:szCs w:val="30"/>
+        </w:rPr>
+      </w:pPr>
+      <w:r>
+        <w:rPr>
+          <w:b/>
+          <w:bCs/>
+          <w:sz w:val="30"/>
+          <w:szCs w:val="30"/>
+        </w:rPr>
+        <w:t>Output:</w:t>
+      </w:r>
+    </w:p>
+    <w:p>
+      <w:pPr>
+        <w:rPr>
+          <w:b/>
+          <w:bCs/>
+          <w:sz w:val="30"/>
+          <w:szCs w:val="30"/>
+        </w:rPr>
+      </w:pPr>
+    </w:p>
+    <w:p>
+      <w:pPr>
+        <w:rPr>
+          <w:b/>
+          <w:bCs/>
+          <w:sz w:val="30"/>
+          <w:szCs w:val="30"/>
+        </w:rPr>
+      </w:pPr>
+      <w:r>
+        <w:rPr>
+          <w:b/>
+          <w:bCs/>
+          <w:sz w:val="30"/>
+          <w:szCs w:val="30"/>
+        </w:rPr>
+        <w:t>Sample Input:</w:t>
+      </w:r>
+    </w:p>
+    <w:p>
+      <w:pPr>
+        <w:rPr>
+          <w:b/>
+          <w:bCs/>
+          <w:sz w:val="30"/>
+          <w:szCs w:val="30"/>
+        </w:rPr>
+      </w:pPr>
+    </w:p>
+    <w:p>
+      <w:pPr>
+        <w:rPr>
+          <w:b/>
+          <w:bCs/>
+          <w:sz w:val="30"/>
+          <w:szCs w:val="30"/>
+        </w:rPr>
+      </w:pPr>
+      <w:r>
+        <w:rPr>
+          <w:b/>
+          <w:bCs/>
+          <w:sz w:val="30"/>
+          <w:szCs w:val="30"/>
+        </w:rPr>
+        <w:t>Sample Output:</w:t>
+      </w:r>
+    </w:p>
+    <w:p>
+      <w:pPr>
+        <w:pStyle w:val="ListParagraph"/>
+        <w:rPr>
+          <w:b/>
+          <w:bCs/>
+          <w:sz w:val="72"/>
+          <w:szCs w:val="72"/>
+        </w:rPr>
+      </w:pPr>
+    </w:p>
+    <w:p>
+      <w:pPr>
+        <w:pStyle w:val="ListParagraph"/>
+        <w:rPr>
+          <w:b/>
+          <w:bCs/>
+          <w:sz w:val="72"/>
+          <w:szCs w:val="72"/>
+        </w:rPr>
+      </w:pPr>
+    </w:p>
+    <w:p>
+      <w:pPr>
+        <w:rPr>
+          <w:b/>
+          <w:bCs/>
+          <w:sz w:val="72"/>
+          <w:szCs w:val="72"/>
+        </w:rPr>
+      </w:pPr>
+    </w:p>
+    <w:p>
+      <w:pPr>
+        <w:pStyle w:val="ListParagraph"/>
+        <w:rPr>
+          <w:b/>
+          <w:bCs/>
+          <w:sz w:val="72"/>
+          <w:szCs w:val="72"/>
+        </w:rPr>
+      </w:pPr>
+    </w:p>
+    <w:p>
+      <w:pPr>
+        <w:rPr>
+          <w:b/>
+          <w:bCs/>
+          <w:sz w:val="72"/>
+          <w:szCs w:val="72"/>
+        </w:rPr>
+      </w:pPr>
     </w:p>
     <w:sectPr>
-      <w:headerReference w:type="default" r:id="rId7"/>
-      <w:footerReference w:type="default" r:id="rId8"/>
+      <w:headerReference w:type="default" r:id="rId8"/>
+      <w:footerReference w:type="default" r:id="rId9"/>
       <w:pgSz w:w="12240" w:h="15840"/>
       <w:pgMar w:top="1440" w:right="1440" w:bottom="1440" w:left="1440" w:header="720" w:footer="720" w:gutter="0"/>
       <w:cols w:space="720"/>
@@ -446,8 +4154,13 @@
       <w:pStyle w:val="Header"/>
       <w:jc w:val="center"/>
     </w:pPr>
+    <w:proofErr w:type="spellStart"/>
     <w:r>
-      <w:t xml:space="preserve">AlcantarBash Fall 2025 – Memorial High School </w:t>
+      <w:t>AlcantarBash</w:t>
+    </w:r>
+    <w:proofErr w:type="spellEnd"/>
+    <w:r>
+      <w:t xml:space="preserve"> Fall 2025 – Memorial High School </w:t>
     </w:r>
   </w:p>
 </w:hdr>
@@ -456,6 +4169,119 @@
 <file path=word/numbering.xml><?xml version="1.0" encoding="utf-8"?>
 <w:numbering xmlns:wpc="http://schemas.microsoft.com/office/word/2010/wordprocessingCanvas" xmlns:cx="http://schemas.microsoft.com/office/drawing/2014/chartex" xmlns:cx1="http://schemas.microsoft.com/office/drawing/2015/9/8/chartex" xmlns:cx2="http://schemas.microsoft.com/office/drawing/2015/10/21/chartex" xmlns:cx3="http://schemas.microsoft.com/office/drawing/2016/5/9/chartex" xmlns:cx4="http://schemas.microsoft.com/office/drawing/2016/5/10/chartex" xmlns:cx5="http://schemas.microsoft.com/office/drawing/2016/5/11/chartex" xmlns:cx6="http://schemas.microsoft.com/office/drawing/2016/5/12/chartex" xmlns:cx7="http://schemas.microsoft.com/office/drawing/2016/5/13/chartex" xmlns:cx8="http://schemas.microsoft.com/office/drawing/2016/5/14/chartex" xmlns:mc="http://schemas.openxmlformats.org/markup-compatibility/2006" xmlns:aink="http://schemas.microsoft.com/office/drawing/2016/ink" xmlns:am3d="http://schemas.microsoft.com/office/drawing/2017/model3d" xmlns:o="urn:schemas-microsoft-com:office:office" xmlns:oel="http://schemas.microsoft.com/office/2019/extlst" xmlns:r="http://schemas.openxmlformats.org/officeDocument/2006/relationships" xmlns:m="http://schemas.openxmlformats.org/officeDocument/2006/math" xmlns:v="urn:schemas-microsoft-com:vml" xmlns:wp14="http://schemas.microsoft.com/office/word/2010/wordprocessingDrawing" xmlns:wp="http://schemas.openxmlformats.org/drawingml/2006/wordprocessingDrawing" xmlns:w10="urn:schemas-microsoft-com:office:word" xmlns:w="http://schemas.openxmlformats.org/wordprocessingml/2006/main" xmlns:w14="http://schemas.microsoft.com/office/word/2010/wordml" xmlns:w15="http://schemas.microsoft.com/office/word/2012/wordml" xmlns:w16cex="http://schemas.microsoft.com/office/word/2018/wordml/cex" xmlns:w16cid="http://schemas.microsoft.com/office/word/2016/wordml/cid" xmlns:w16="http://schemas.microsoft.com/office/word/2018/wordml" xmlns:w16du="http://schemas.microsoft.com/office/word/2023/wordml/word16du" xmlns:w16sdtdh="http://schemas.microsoft.com/office/word/2020/wordml/sdtdatahash" xmlns:w16sdtfl="http://schemas.microsoft.com/office/word/2024/wordml/sdtformatlock" xmlns:w16se="http://schemas.microsoft.com/office/word/2015/wordml/symex" xmlns:wpg="http://schemas.microsoft.com/office/word/2010/wordprocessingGroup" xmlns:wpi="http://schemas.microsoft.com/office/word/2010/wordprocessingInk" xmlns:wne="http://schemas.microsoft.com/office/word/2006/wordml" xmlns:wps="http://schemas.microsoft.com/office/word/2010/wordprocessingShape" mc:Ignorable="w14 w15 w16se w16cid w16 w16cex w16sdtdh w16sdtfl w16du wp14">
   <w:abstractNum w:abstractNumId="0" w15:restartNumberingAfterBreak="0">
+    <w:nsid w:val="07B42A42"/>
+    <w:multiLevelType w:val="hybridMultilevel"/>
+    <w:tmpl w:val="C80C27AE"/>
+    <w:lvl w:ilvl="0" w:tplc="04090001">
+      <w:start w:val="1"/>
+      <w:numFmt w:val="bullet"/>
+      <w:lvlText w:val=""/>
+      <w:lvlJc w:val="left"/>
+      <w:pPr>
+        <w:ind w:left="720" w:hanging="360"/>
+      </w:pPr>
+      <w:rPr>
+        <w:rFonts w:ascii="Symbol" w:hAnsi="Symbol" w:hint="default"/>
+      </w:rPr>
+    </w:lvl>
+    <w:lvl w:ilvl="1" w:tplc="04090003" w:tentative="1">
+      <w:start w:val="1"/>
+      <w:numFmt w:val="bullet"/>
+      <w:lvlText w:val="o"/>
+      <w:lvlJc w:val="left"/>
+      <w:pPr>
+        <w:ind w:left="1440" w:hanging="360"/>
+      </w:pPr>
+      <w:rPr>
+        <w:rFonts w:ascii="Courier New" w:hAnsi="Courier New" w:cs="Courier New" w:hint="default"/>
+      </w:rPr>
+    </w:lvl>
+    <w:lvl w:ilvl="2" w:tplc="04090005" w:tentative="1">
+      <w:start w:val="1"/>
+      <w:numFmt w:val="bullet"/>
+      <w:lvlText w:val=""/>
+      <w:lvlJc w:val="left"/>
+      <w:pPr>
+        <w:ind w:left="2160" w:hanging="360"/>
+      </w:pPr>
+      <w:rPr>
+        <w:rFonts w:ascii="Wingdings" w:hAnsi="Wingdings" w:hint="default"/>
+      </w:rPr>
+    </w:lvl>
+    <w:lvl w:ilvl="3" w:tplc="04090001" w:tentative="1">
+      <w:start w:val="1"/>
+      <w:numFmt w:val="bullet"/>
+      <w:lvlText w:val=""/>
+      <w:lvlJc w:val="left"/>
+      <w:pPr>
+        <w:ind w:left="2880" w:hanging="360"/>
+      </w:pPr>
+      <w:rPr>
+        <w:rFonts w:ascii="Symbol" w:hAnsi="Symbol" w:hint="default"/>
+      </w:rPr>
+    </w:lvl>
+    <w:lvl w:ilvl="4" w:tplc="04090003" w:tentative="1">
+      <w:start w:val="1"/>
+      <w:numFmt w:val="bullet"/>
+      <w:lvlText w:val="o"/>
+      <w:lvlJc w:val="left"/>
+      <w:pPr>
+        <w:ind w:left="3600" w:hanging="360"/>
+      </w:pPr>
+      <w:rPr>
+        <w:rFonts w:ascii="Courier New" w:hAnsi="Courier New" w:cs="Courier New" w:hint="default"/>
+      </w:rPr>
+    </w:lvl>
+    <w:lvl w:ilvl="5" w:tplc="04090005" w:tentative="1">
+      <w:start w:val="1"/>
+      <w:numFmt w:val="bullet"/>
+      <w:lvlText w:val=""/>
+      <w:lvlJc w:val="left"/>
+      <w:pPr>
+        <w:ind w:left="4320" w:hanging="360"/>
+      </w:pPr>
+      <w:rPr>
+        <w:rFonts w:ascii="Wingdings" w:hAnsi="Wingdings" w:hint="default"/>
+      </w:rPr>
+    </w:lvl>
+    <w:lvl w:ilvl="6" w:tplc="04090001" w:tentative="1">
+      <w:start w:val="1"/>
+      <w:numFmt w:val="bullet"/>
+      <w:lvlText w:val=""/>
+      <w:lvlJc w:val="left"/>
+      <w:pPr>
+        <w:ind w:left="5040" w:hanging="360"/>
+      </w:pPr>
+      <w:rPr>
+        <w:rFonts w:ascii="Symbol" w:hAnsi="Symbol" w:hint="default"/>
+      </w:rPr>
+    </w:lvl>
+    <w:lvl w:ilvl="7" w:tplc="04090003" w:tentative="1">
+      <w:start w:val="1"/>
+      <w:numFmt w:val="bullet"/>
+      <w:lvlText w:val="o"/>
+      <w:lvlJc w:val="left"/>
+      <w:pPr>
+        <w:ind w:left="5760" w:hanging="360"/>
+      </w:pPr>
+      <w:rPr>
+        <w:rFonts w:ascii="Courier New" w:hAnsi="Courier New" w:cs="Courier New" w:hint="default"/>
+      </w:rPr>
+    </w:lvl>
+    <w:lvl w:ilvl="8" w:tplc="04090005" w:tentative="1">
+      <w:start w:val="1"/>
+      <w:numFmt w:val="bullet"/>
+      <w:lvlText w:val=""/>
+      <w:lvlJc w:val="left"/>
+      <w:pPr>
+        <w:ind w:left="6480" w:hanging="360"/>
+      </w:pPr>
+      <w:rPr>
+        <w:rFonts w:ascii="Wingdings" w:hAnsi="Wingdings" w:hint="default"/>
+      </w:rPr>
+    </w:lvl>
+  </w:abstractNum>
+  <w:abstractNum w:abstractNumId="1" w15:restartNumberingAfterBreak="0">
     <w:nsid w:val="11202F8D"/>
     <w:multiLevelType w:val="hybridMultilevel"/>
     <w:tmpl w:val="F6CEE03C"/>
@@ -541,7 +4367,7 @@
       </w:pPr>
     </w:lvl>
   </w:abstractNum>
-  <w:abstractNum w:abstractNumId="1" w15:restartNumberingAfterBreak="0">
+  <w:abstractNum w:abstractNumId="2" w15:restartNumberingAfterBreak="0">
     <w:nsid w:val="11627EED"/>
     <w:multiLevelType w:val="hybridMultilevel"/>
     <w:tmpl w:val="3FE49D3C"/>
@@ -627,7 +4453,7 @@
       </w:pPr>
     </w:lvl>
   </w:abstractNum>
-  <w:abstractNum w:abstractNumId="2" w15:restartNumberingAfterBreak="0">
+  <w:abstractNum w:abstractNumId="3" w15:restartNumberingAfterBreak="0">
     <w:nsid w:val="22303BD1"/>
     <w:multiLevelType w:val="hybridMultilevel"/>
     <w:tmpl w:val="167633B4"/>
@@ -713,14 +4539,109 @@
       </w:pPr>
     </w:lvl>
   </w:abstractNum>
+  <w:abstractNum w:abstractNumId="4" w15:restartNumberingAfterBreak="0">
+    <w:nsid w:val="397F7D99"/>
+    <w:multiLevelType w:val="hybridMultilevel"/>
+    <w:tmpl w:val="E238FA14"/>
+    <w:lvl w:ilvl="0" w:tplc="0409000F">
+      <w:start w:val="1"/>
+      <w:numFmt w:val="decimal"/>
+      <w:lvlText w:val="%1."/>
+      <w:lvlJc w:val="left"/>
+      <w:pPr>
+        <w:ind w:left="720" w:hanging="360"/>
+      </w:pPr>
+      <w:rPr>
+        <w:rFonts w:hint="default"/>
+      </w:rPr>
+    </w:lvl>
+    <w:lvl w:ilvl="1" w:tplc="04090019" w:tentative="1">
+      <w:start w:val="1"/>
+      <w:numFmt w:val="lowerLetter"/>
+      <w:lvlText w:val="%2."/>
+      <w:lvlJc w:val="left"/>
+      <w:pPr>
+        <w:ind w:left="1440" w:hanging="360"/>
+      </w:pPr>
+    </w:lvl>
+    <w:lvl w:ilvl="2" w:tplc="0409001B" w:tentative="1">
+      <w:start w:val="1"/>
+      <w:numFmt w:val="lowerRoman"/>
+      <w:lvlText w:val="%3."/>
+      <w:lvlJc w:val="right"/>
+      <w:pPr>
+        <w:ind w:left="2160" w:hanging="180"/>
+      </w:pPr>
+    </w:lvl>
+    <w:lvl w:ilvl="3" w:tplc="0409000F" w:tentative="1">
+      <w:start w:val="1"/>
+      <w:numFmt w:val="decimal"/>
+      <w:lvlText w:val="%4."/>
+      <w:lvlJc w:val="left"/>
+      <w:pPr>
+        <w:ind w:left="2880" w:hanging="360"/>
+      </w:pPr>
+    </w:lvl>
+    <w:lvl w:ilvl="4" w:tplc="04090019" w:tentative="1">
+      <w:start w:val="1"/>
+      <w:numFmt w:val="lowerLetter"/>
+      <w:lvlText w:val="%5."/>
+      <w:lvlJc w:val="left"/>
+      <w:pPr>
+        <w:ind w:left="3600" w:hanging="360"/>
+      </w:pPr>
+    </w:lvl>
+    <w:lvl w:ilvl="5" w:tplc="0409001B" w:tentative="1">
+      <w:start w:val="1"/>
+      <w:numFmt w:val="lowerRoman"/>
+      <w:lvlText w:val="%6."/>
+      <w:lvlJc w:val="right"/>
+      <w:pPr>
+        <w:ind w:left="4320" w:hanging="180"/>
+      </w:pPr>
+    </w:lvl>
+    <w:lvl w:ilvl="6" w:tplc="0409000F" w:tentative="1">
+      <w:start w:val="1"/>
+      <w:numFmt w:val="decimal"/>
+      <w:lvlText w:val="%7."/>
+      <w:lvlJc w:val="left"/>
+      <w:pPr>
+        <w:ind w:left="5040" w:hanging="360"/>
+      </w:pPr>
+    </w:lvl>
+    <w:lvl w:ilvl="7" w:tplc="04090019" w:tentative="1">
+      <w:start w:val="1"/>
+      <w:numFmt w:val="lowerLetter"/>
+      <w:lvlText w:val="%8."/>
+      <w:lvlJc w:val="left"/>
+      <w:pPr>
+        <w:ind w:left="5760" w:hanging="360"/>
+      </w:pPr>
+    </w:lvl>
+    <w:lvl w:ilvl="8" w:tplc="0409001B" w:tentative="1">
+      <w:start w:val="1"/>
+      <w:numFmt w:val="lowerRoman"/>
+      <w:lvlText w:val="%9."/>
+      <w:lvlJc w:val="right"/>
+      <w:pPr>
+        <w:ind w:left="6480" w:hanging="180"/>
+      </w:pPr>
+    </w:lvl>
+  </w:abstractNum>
   <w:num w:numId="1" w16cid:durableId="1402828120">
-    <w:abstractNumId w:val="0"/>
+    <w:abstractNumId w:val="1"/>
   </w:num>
   <w:num w:numId="2" w16cid:durableId="836074244">
+    <w:abstractNumId w:val="3"/>
+  </w:num>
+  <w:num w:numId="3" w16cid:durableId="1619340344">
     <w:abstractNumId w:val="2"/>
   </w:num>
-  <w:num w:numId="3" w16cid:durableId="1619340344">
-    <w:abstractNumId w:val="1"/>
+  <w:num w:numId="4" w16cid:durableId="1251543126">
+    <w:abstractNumId w:val="4"/>
+  </w:num>
+  <w:num w:numId="5" w16cid:durableId="1959528494">
+    <w:abstractNumId w:val="0"/>
   </w:num>
 </w:numbering>
 </file>
@@ -1685,6 +5606,25 @@
     <w:uiPriority w:val="99"/>
     <w:rsid w:val="003B7166"/>
   </w:style>
+  <w:style w:type="table" w:styleId="TableGrid">
+    <w:name w:val="Table Grid"/>
+    <w:basedOn w:val="TableNormal"/>
+    <w:uiPriority w:val="39"/>
+    <w:rsid w:val="00910236"/>
+    <w:pPr>
+      <w:spacing w:after="0" w:line="240" w:lineRule="auto"/>
+    </w:pPr>
+    <w:tblPr>
+      <w:tblBorders>
+        <w:top w:val="single" w:sz="4" w:space="0" w:color="auto"/>
+        <w:left w:val="single" w:sz="4" w:space="0" w:color="auto"/>
+        <w:bottom w:val="single" w:sz="4" w:space="0" w:color="auto"/>
+        <w:right w:val="single" w:sz="4" w:space="0" w:color="auto"/>
+        <w:insideH w:val="single" w:sz="4" w:space="0" w:color="auto"/>
+        <w:insideV w:val="single" w:sz="4" w:space="0" w:color="auto"/>
+      </w:tblBorders>
+    </w:tblPr>
+  </w:style>
 </w:styles>
 </file>
 

</xml_diff>